<commit_message>
Many changes 1) Added watchdog 2) Persisting params to EEPROM 3) Placed strings in FLASH .CS: Improved screen layout
</commit_message>
<xml_diff>
--- a/Dispenser Monitor/Documents/Manual.docx
+++ b/Dispenser Monitor/Documents/Manual.docx
@@ -2,8 +2,6 @@
 <file path=word/document.xml><?xml version="1.0" encoding="utf-8"?>
 <w:document xmlns:ve="http://schemas.openxmlformats.org/markup-compatibility/2006" xmlns:o="urn:schemas-microsoft-com:office:office" xmlns:r="http://schemas.openxmlformats.org/officeDocument/2006/relationships" xmlns:m="http://schemas.openxmlformats.org/officeDocument/2006/math" xmlns:v="urn:schemas-microsoft-com:vml" xmlns:wp="http://schemas.openxmlformats.org/drawingml/2006/wordprocessingDrawing" xmlns:w10="urn:schemas-microsoft-com:office:word" xmlns:w="http://schemas.openxmlformats.org/wordprocessingml/2006/main" xmlns:wne="http://schemas.microsoft.com/office/word/2006/wordml">
   <w:body>
-    <w:p/>
-    <w:p/>
     <w:p/>
     <w:p>
       <w:r>
@@ -520,7 +518,7 @@
           <w:lang w:eastAsia="en-AU"/>
         </w:rPr>
         <w:pict>
-          <v:shape id="_x0000_s1114" type="#_x0000_t202" style="position:absolute;margin-left:383.95pt;margin-top:16.95pt;width:61.75pt;height:41.3pt;z-index:251773952" filled="f" stroked="f" strokecolor="white [3212]">
+          <v:shape id="_x0000_s1114" type="#_x0000_t202" style="position:absolute;margin-left:383.95pt;margin-top:17.55pt;width:61.75pt;height:46.7pt;z-index:251773952" filled="f" stroked="f" strokecolor="white [3212]">
             <v:textbox style="mso-next-textbox:#_x0000_s1114">
               <w:txbxContent>
                 <w:p>
@@ -694,40 +692,6 @@
       </w:r>
     </w:p>
     <w:p>
-      <w:r>
-        <w:rPr>
-          <w:noProof/>
-          <w:highlight w:val="yellow"/>
-          <w:lang w:eastAsia="en-AU"/>
-        </w:rPr>
-        <w:pict>
-          <v:shape id="_x0000_s1115" type="#_x0000_t202" style="position:absolute;margin-left:419.5pt;margin-top:17.1pt;width:61.75pt;height:31.5pt;z-index:251774976" filled="f" stroked="f" strokecolor="white [3212]">
-            <v:textbox style="mso-next-textbox:#_x0000_s1115">
-              <w:txbxContent>
-                <w:p>
-                  <w:pPr>
-                    <w:spacing w:after="0" w:line="240" w:lineRule="auto"/>
-                    <w:jc w:val="center"/>
-                    <w:rPr>
-                      <w:b/>
-                      <w:sz w:val="20"/>
-                      <w:szCs w:val="20"/>
-                    </w:rPr>
-                  </w:pPr>
-                  <w:r>
-                    <w:rPr>
-                      <w:b/>
-                      <w:sz w:val="20"/>
-                      <w:szCs w:val="20"/>
-                    </w:rPr>
-                    <w:t>Reading Status LED</w:t>
-                  </w:r>
-                </w:p>
-              </w:txbxContent>
-            </v:textbox>
-          </v:shape>
-        </w:pict>
-      </w:r>
       <w:r>
         <w:rPr>
           <w:noProof/>
@@ -877,6 +841,36 @@
       <w:r>
         <w:rPr>
           <w:noProof/>
+          <w:lang w:eastAsia="en-AU"/>
+        </w:rPr>
+        <w:pict>
+          <v:shape id="_x0000_s1196" type="#_x0000_t202" style="position:absolute;margin-left:60.65pt;margin-top:19.3pt;width:32.8pt;height:18pt;z-index:251886592" filled="f" stroked="f" strokecolor="white [3212]">
+            <v:textbox style="mso-next-textbox:#_x0000_s1196">
+              <w:txbxContent>
+                <w:p>
+                  <w:pPr>
+                    <w:spacing w:after="0" w:line="240" w:lineRule="auto"/>
+                    <w:rPr>
+                      <w:sz w:val="16"/>
+                      <w:szCs w:val="16"/>
+                    </w:rPr>
+                  </w:pPr>
+                  <w:r>
+                    <w:rPr>
+                      <w:sz w:val="16"/>
+                      <w:szCs w:val="16"/>
+                    </w:rPr>
+                    <w:t>10K</w:t>
+                  </w:r>
+                </w:p>
+              </w:txbxContent>
+            </v:textbox>
+          </v:shape>
+        </w:pict>
+      </w:r>
+      <w:r>
+        <w:rPr>
+          <w:noProof/>
           <w:highlight w:val="yellow"/>
           <w:lang w:eastAsia="en-AU"/>
         </w:rPr>
@@ -985,67 +979,8 @@
           <w:noProof/>
           <w:lang w:eastAsia="en-AU"/>
         </w:rPr>
-        <w:drawing>
-          <wp:anchor distT="0" distB="0" distL="114300" distR="114300" simplePos="0" relativeHeight="251766784" behindDoc="0" locked="0" layoutInCell="1" allowOverlap="1">
-            <wp:simplePos x="0" y="0"/>
-            <wp:positionH relativeFrom="column">
-              <wp:posOffset>5280660</wp:posOffset>
-            </wp:positionH>
-            <wp:positionV relativeFrom="paragraph">
-              <wp:posOffset>201930</wp:posOffset>
-            </wp:positionV>
-            <wp:extent cx="800735" cy="598170"/>
-            <wp:effectExtent l="19050" t="0" r="0" b="0"/>
-            <wp:wrapNone/>
-            <wp:docPr id="26" name="Picture 16"/>
-            <wp:cNvGraphicFramePr>
-              <a:graphicFrameLocks xmlns:a="http://schemas.openxmlformats.org/drawingml/2006/main" noChangeAspect="1"/>
-            </wp:cNvGraphicFramePr>
-            <a:graphic xmlns:a="http://schemas.openxmlformats.org/drawingml/2006/main">
-              <a:graphicData uri="http://schemas.openxmlformats.org/drawingml/2006/picture">
-                <pic:pic xmlns:pic="http://schemas.openxmlformats.org/drawingml/2006/picture">
-                  <pic:nvPicPr>
-                    <pic:cNvPr id="0" name="Picture 16"/>
-                    <pic:cNvPicPr>
-                      <a:picLocks noChangeAspect="1" noChangeArrowheads="1"/>
-                    </pic:cNvPicPr>
-                  </pic:nvPicPr>
-                  <pic:blipFill>
-                    <a:blip r:embed="rId8" cstate="print"/>
-                    <a:srcRect/>
-                    <a:stretch>
-                      <a:fillRect/>
-                    </a:stretch>
-                  </pic:blipFill>
-                  <pic:spPr bwMode="auto">
-                    <a:xfrm>
-                      <a:off x="0" y="0"/>
-                      <a:ext cx="800735" cy="598170"/>
-                    </a:xfrm>
-                    <a:prstGeom prst="rect">
-                      <a:avLst/>
-                    </a:prstGeom>
-                    <a:noFill/>
-                    <a:ln w="9525">
-                      <a:noFill/>
-                      <a:miter lim="800000"/>
-                      <a:headEnd/>
-                      <a:tailEnd/>
-                    </a:ln>
-                  </pic:spPr>
-                </pic:pic>
-              </a:graphicData>
-            </a:graphic>
-          </wp:anchor>
-        </w:drawing>
-      </w:r>
-      <w:r>
-        <w:rPr>
-          <w:noProof/>
-          <w:lang w:eastAsia="en-AU"/>
-        </w:rPr>
-        <w:pict>
-          <v:shape id="_x0000_s1080" type="#_x0000_t32" style="position:absolute;margin-left:58.9pt;margin-top:5pt;width:0;height:78.45pt;z-index:251734016;mso-position-horizontal-relative:text;mso-position-vertical-relative:text" o:connectortype="straight" strokecolor="#0070c0" strokeweight="1pt">
+        <w:pict>
+          <v:shape id="_x0000_s1080" type="#_x0000_t32" style="position:absolute;margin-left:58.9pt;margin-top:5pt;width:0;height:78.45pt;z-index:251734016" o:connectortype="straight" strokecolor="#0070c0" strokeweight="1pt">
             <v:stroke startarrow="oval" startarrowwidth="narrow" startarrowlength="short"/>
           </v:shape>
         </w:pict>
@@ -1081,7 +1016,7 @@
                     </pic:cNvPicPr>
                   </pic:nvPicPr>
                   <pic:blipFill>
-                    <a:blip r:embed="rId9" cstate="print"/>
+                    <a:blip r:embed="rId8" cstate="print"/>
                     <a:srcRect/>
                     <a:stretch>
                       <a:fillRect/>
@@ -1173,7 +1108,7 @@
                     </pic:cNvPicPr>
                   </pic:nvPicPr>
                   <pic:blipFill>
-                    <a:blip r:embed="rId10" cstate="print"/>
+                    <a:blip r:embed="rId9" cstate="print"/>
                     <a:srcRect/>
                     <a:stretch>
                       <a:fillRect/>
@@ -1253,28 +1188,6 @@
           <w:lang w:eastAsia="en-AU"/>
         </w:rPr>
         <w:pict>
-          <v:shape id="_x0000_s1111" type="#_x0000_t32" style="position:absolute;margin-left:452.3pt;margin-top:23.2pt;width:0;height:29.35pt;flip:y;z-index:251770880" o:connectortype="straight" strokecolor="#c00000" strokeweight="1pt">
-            <v:stroke endarrow="oval" endarrowwidth="narrow" endarrowlength="short"/>
-          </v:shape>
-        </w:pict>
-      </w:r>
-      <w:r>
-        <w:rPr>
-          <w:noProof/>
-          <w:lang w:eastAsia="en-AU"/>
-        </w:rPr>
-        <w:pict>
-          <v:shape id="_x0000_s1110" type="#_x0000_t32" style="position:absolute;margin-left:445.7pt;margin-top:23.2pt;width:.05pt;height:13.6pt;flip:y;z-index:251769856" o:connectortype="straight" strokecolor="#00b050" strokeweight="1pt">
-            <v:stroke endarrow="oval" endarrowwidth="narrow" endarrowlength="short"/>
-          </v:shape>
-        </w:pict>
-      </w:r>
-      <w:r>
-        <w:rPr>
-          <w:noProof/>
-          <w:lang w:eastAsia="en-AU"/>
-        </w:rPr>
-        <w:pict>
           <v:shape id="_x0000_s1037" type="#_x0000_t32" style="position:absolute;margin-left:297.2pt;margin-top:3.95pt;width:.05pt;height:64.05pt;z-index:251671552" o:connectortype="straight" strokecolor="#0070c0" strokeweight="1pt">
             <v:stroke endarrow="oval"/>
           </v:shape>
@@ -1296,67 +1209,8 @@
           <w:noProof/>
           <w:lang w:eastAsia="en-AU"/>
         </w:rPr>
-        <w:drawing>
-          <wp:anchor distT="0" distB="0" distL="114300" distR="114300" simplePos="0" relativeHeight="251768832" behindDoc="0" locked="0" layoutInCell="1" allowOverlap="1">
-            <wp:simplePos x="0" y="0"/>
-            <wp:positionH relativeFrom="column">
-              <wp:posOffset>5289319</wp:posOffset>
-            </wp:positionH>
-            <wp:positionV relativeFrom="paragraph">
-              <wp:posOffset>71235</wp:posOffset>
-            </wp:positionV>
-            <wp:extent cx="363336" cy="149630"/>
-            <wp:effectExtent l="19050" t="0" r="0" b="0"/>
-            <wp:wrapNone/>
-            <wp:docPr id="28" name="Picture 11"/>
-            <wp:cNvGraphicFramePr>
-              <a:graphicFrameLocks xmlns:a="http://schemas.openxmlformats.org/drawingml/2006/main" noChangeAspect="1"/>
-            </wp:cNvGraphicFramePr>
-            <a:graphic xmlns:a="http://schemas.openxmlformats.org/drawingml/2006/main">
-              <a:graphicData uri="http://schemas.openxmlformats.org/drawingml/2006/picture">
-                <pic:pic xmlns:pic="http://schemas.openxmlformats.org/drawingml/2006/picture">
-                  <pic:nvPicPr>
-                    <pic:cNvPr id="0" name="Picture 11"/>
-                    <pic:cNvPicPr>
-                      <a:picLocks noChangeAspect="1" noChangeArrowheads="1"/>
-                    </pic:cNvPicPr>
-                  </pic:nvPicPr>
-                  <pic:blipFill>
-                    <a:blip r:embed="rId11" cstate="print"/>
-                    <a:srcRect/>
-                    <a:stretch>
-                      <a:fillRect/>
-                    </a:stretch>
-                  </pic:blipFill>
-                  <pic:spPr bwMode="auto">
-                    <a:xfrm>
-                      <a:off x="0" y="0"/>
-                      <a:ext cx="363336" cy="149630"/>
-                    </a:xfrm>
-                    <a:prstGeom prst="rect">
-                      <a:avLst/>
-                    </a:prstGeom>
-                    <a:noFill/>
-                    <a:ln w="9525">
-                      <a:noFill/>
-                      <a:miter lim="800000"/>
-                      <a:headEnd/>
-                      <a:tailEnd/>
-                    </a:ln>
-                  </pic:spPr>
-                </pic:pic>
-              </a:graphicData>
-            </a:graphic>
-          </wp:anchor>
-        </w:drawing>
-      </w:r>
-      <w:r>
-        <w:rPr>
-          <w:noProof/>
-          <w:lang w:eastAsia="en-AU"/>
-        </w:rPr>
-        <w:pict>
-          <v:line id="_x0000_s1043" style="position:absolute;rotation:-360;flip:x;z-index:251675648;mso-position-horizontal-relative:text;mso-position-vertical-relative:text" from="23.7pt,10.8pt" to="446.4pt,10.85pt" strokecolor="#00b050" strokeweight="1pt">
+        <w:pict>
+          <v:line id="_x0000_s1043" style="position:absolute;rotation:-360;flip:x;z-index:251675648" from="23.7pt,10.8pt" to="413.55pt,10.85pt" strokecolor="#00b050" strokeweight="1pt">
             <v:stroke startarrowwidth="narrow" startarrowlength="short" endarrowwidth="narrow" endarrowlength="short"/>
           </v:line>
         </w:pict>
@@ -1367,16 +1221,16 @@
           <w:lang w:eastAsia="en-AU"/>
         </w:rPr>
         <w:pict>
-          <v:shape id="_x0000_s1082" type="#_x0000_t32" style="position:absolute;margin-left:12.7pt;margin-top:1.7pt;width:0;height:268.85pt;flip:y;z-index:251736064;mso-position-horizontal-relative:text;mso-position-vertical-relative:text" o:connectortype="straight" strokecolor="#c00000" strokeweight="1pt"/>
-        </w:pict>
-      </w:r>
-      <w:r>
-        <w:rPr>
-          <w:noProof/>
-          <w:lang w:eastAsia="en-AU"/>
-        </w:rPr>
-        <w:pict>
-          <v:line id="_x0000_s1039" style="position:absolute;rotation:-360;flip:x y;z-index:251673600;mso-position-horizontal-relative:text;mso-position-vertical-relative:text" from="12.7pt,1.65pt" to="338.8pt,1.65pt" strokecolor="#c00000" strokeweight="1pt">
+          <v:shape id="_x0000_s1082" type="#_x0000_t32" style="position:absolute;margin-left:12.7pt;margin-top:1.7pt;width:0;height:268.85pt;flip:y;z-index:251736064" o:connectortype="straight" strokecolor="#c00000" strokeweight="1pt"/>
+        </w:pict>
+      </w:r>
+      <w:r>
+        <w:rPr>
+          <w:noProof/>
+          <w:lang w:eastAsia="en-AU"/>
+        </w:rPr>
+        <w:pict>
+          <v:line id="_x0000_s1039" style="position:absolute;rotation:-360;flip:x y;z-index:251673600" from="12.7pt,1.65pt" to="338.8pt,1.65pt" strokecolor="#c00000" strokeweight="1pt">
             <v:stroke startarrowwidth="narrow" startarrowlength="short"/>
           </v:line>
         </w:pict>
@@ -1387,36 +1241,25 @@
           <w:lang w:eastAsia="en-AU"/>
         </w:rPr>
         <w:pict>
-          <v:shape id="_x0000_s1081" type="#_x0000_t32" style="position:absolute;margin-left:23.7pt;margin-top:10.85pt;width:0;height:274.75pt;z-index:251735040;mso-position-horizontal-relative:text;mso-position-vertical-relative:text" o:connectortype="straight" strokecolor="#00b050" strokeweight="1pt"/>
-        </w:pict>
-      </w:r>
-      <w:r>
-        <w:rPr>
-          <w:noProof/>
-          <w:lang w:eastAsia="en-AU"/>
-        </w:rPr>
-        <w:pict>
-          <v:shape id="_x0000_s1045" type="#_x0000_t32" style="position:absolute;margin-left:223.25pt;margin-top:19.55pt;width:43.55pt;height:.05pt;flip:x y;z-index:251677696;mso-position-horizontal-relative:text;mso-position-vertical-relative:text" o:connectortype="straight" strokecolor="#0070c0" strokeweight="1pt"/>
-        </w:pict>
-      </w:r>
-      <w:r>
-        <w:rPr>
-          <w:noProof/>
-          <w:lang w:eastAsia="en-AU"/>
-        </w:rPr>
-        <w:pict>
-          <v:shape id="_x0000_s1066" type="#_x0000_t32" style="position:absolute;margin-left:404pt;margin-top:11.35pt;width:.05pt;height:69.25pt;flip:y;z-index:251709440;mso-position-horizontal-relative:text;mso-position-vertical-relative:text" o:connectortype="straight" strokecolor="#00b050" strokeweight="1pt">
-            <v:stroke startarrow="oval" endarrowwidth="narrow" endarrowlength="short"/>
-          </v:shape>
-        </w:pict>
-      </w:r>
-      <w:r>
-        <w:rPr>
-          <w:noProof/>
-          <w:lang w:eastAsia="en-AU"/>
-        </w:rPr>
-        <w:pict>
-          <v:shape id="_x0000_s1049" type="#_x0000_t32" style="position:absolute;margin-left:277.5pt;margin-top:15.15pt;width:.05pt;height:27.75pt;z-index:251681792;mso-position-horizontal-relative:text;mso-position-vertical-relative:text" o:connectortype="straight" strokecolor="#0070c0" strokeweight="1pt">
+          <v:shape id="_x0000_s1081" type="#_x0000_t32" style="position:absolute;margin-left:23.7pt;margin-top:10.85pt;width:0;height:274.75pt;z-index:251735040" o:connectortype="straight" strokecolor="#00b050" strokeweight="1pt"/>
+        </w:pict>
+      </w:r>
+      <w:r>
+        <w:rPr>
+          <w:noProof/>
+          <w:lang w:eastAsia="en-AU"/>
+        </w:rPr>
+        <w:pict>
+          <v:shape id="_x0000_s1045" type="#_x0000_t32" style="position:absolute;margin-left:223.25pt;margin-top:19.55pt;width:43.55pt;height:.05pt;flip:x y;z-index:251677696" o:connectortype="straight" strokecolor="#0070c0" strokeweight="1pt"/>
+        </w:pict>
+      </w:r>
+      <w:r>
+        <w:rPr>
+          <w:noProof/>
+          <w:lang w:eastAsia="en-AU"/>
+        </w:rPr>
+        <w:pict>
+          <v:shape id="_x0000_s1049" type="#_x0000_t32" style="position:absolute;margin-left:277.5pt;margin-top:15.15pt;width:.05pt;height:27.75pt;z-index:251681792" o:connectortype="straight" strokecolor="#0070c0" strokeweight="1pt">
             <v:stroke endarrow="oval"/>
           </v:shape>
         </w:pict>
@@ -1427,7 +1270,7 @@
           <w:lang w:eastAsia="en-AU"/>
         </w:rPr>
         <w:pict>
-          <v:shape id="_x0000_s1046" type="#_x0000_t32" style="position:absolute;margin-left:266.75pt;margin-top:19.55pt;width:.05pt;height:23pt;z-index:251678720;mso-position-horizontal-relative:text;mso-position-vertical-relative:text" o:connectortype="straight" strokecolor="#0070c0" strokeweight="1pt">
+          <v:shape id="_x0000_s1046" type="#_x0000_t32" style="position:absolute;margin-left:266.75pt;margin-top:19.55pt;width:.05pt;height:23pt;z-index:251678720" o:connectortype="straight" strokecolor="#0070c0" strokeweight="1pt">
             <v:stroke endarrow="oval"/>
           </v:shape>
         </w:pict>
@@ -1438,7 +1281,7 @@
           <w:lang w:eastAsia="en-AU"/>
         </w:rPr>
         <w:pict>
-          <v:shape id="_x0000_s1048" type="#_x0000_t32" style="position:absolute;margin-left:231pt;margin-top:15.15pt;width:46.45pt;height:.25pt;flip:x;z-index:251680768;mso-position-horizontal-relative:text;mso-position-vertical-relative:text" o:connectortype="straight" strokecolor="#0070c0" strokeweight="1pt"/>
+          <v:shape id="_x0000_s1048" type="#_x0000_t32" style="position:absolute;margin-left:231pt;margin-top:15.15pt;width:46.45pt;height:.25pt;flip:x;z-index:251680768" o:connectortype="straight" strokecolor="#0070c0" strokeweight="1pt"/>
         </w:pict>
       </w:r>
     </w:p>
@@ -1449,7 +1292,18 @@
           <w:lang w:eastAsia="en-AU"/>
         </w:rPr>
         <w:pict>
-          <v:shape id="_x0000_s1064" type="#_x0000_t32" style="position:absolute;margin-left:255.95pt;margin-top:1.3pt;width:196.35pt;height:.25pt;flip:x;z-index:251707392" o:connectortype="straight" strokecolor="#c00000" strokeweight="1pt"/>
+          <v:shape id="_x0000_s1193" type="#_x0000_t32" style="position:absolute;margin-left:413.6pt;margin-top:1.3pt;width:.85pt;height:403.7pt;flip:x y;z-index:251836416" o:connectortype="straight" strokecolor="#c00000" strokeweight="1pt">
+            <v:stroke endarrowwidth="narrow" endarrowlength="short"/>
+          </v:shape>
+        </w:pict>
+      </w:r>
+      <w:r>
+        <w:rPr>
+          <w:noProof/>
+          <w:lang w:eastAsia="en-AU"/>
+        </w:rPr>
+        <w:pict>
+          <v:shape id="_x0000_s1064" type="#_x0000_t32" style="position:absolute;margin-left:255.95pt;margin-top:1.3pt;width:158.5pt;height:.25pt;flip:x;z-index:251707392" o:connectortype="straight" strokecolor="#c00000" strokeweight="1pt"/>
         </w:pict>
       </w:r>
       <w:r>
@@ -1488,17 +1342,6 @@
         </w:rPr>
         <w:pict>
           <v:shape id="_x0000_s1075" type="#_x0000_t32" style="position:absolute;margin-left:238.25pt;margin-top:1.3pt;width:.05pt;height:15.55pt;z-index:251725824" o:connectortype="straight" strokecolor="#0070c0" strokeweight="1pt">
-            <v:stroke endarrow="oval"/>
-          </v:shape>
-        </w:pict>
-      </w:r>
-      <w:r>
-        <w:rPr>
-          <w:noProof/>
-          <w:lang w:eastAsia="en-AU"/>
-        </w:rPr>
-        <w:pict>
-          <v:shape id="_x0000_s1065" type="#_x0000_t32" style="position:absolute;margin-left:414.45pt;margin-top:1.55pt;width:0;height:53.6pt;z-index:251708416" o:connectortype="straight" strokecolor="#c00000" strokeweight="1pt">
             <v:stroke endarrow="oval"/>
           </v:shape>
         </w:pict>
@@ -1545,7 +1388,7 @@
                     </pic:cNvPicPr>
                   </pic:nvPicPr>
                   <pic:blipFill>
-                    <a:blip r:embed="rId12" cstate="print"/>
+                    <a:blip r:embed="rId10" cstate="print"/>
                     <a:srcRect/>
                     <a:stretch>
                       <a:fillRect/>
@@ -1574,127 +1417,7 @@
         </w:drawing>
       </w:r>
     </w:p>
-    <w:p>
-      <w:r>
-        <w:rPr>
-          <w:noProof/>
-          <w:lang w:eastAsia="en-AU"/>
-        </w:rPr>
-        <w:pict>
-          <v:shape id="_x0000_s1122" type="#_x0000_t202" style="position:absolute;margin-left:397.2pt;margin-top:15.4pt;width:16.3pt;height:19.85pt;z-index:251781120" filled="f" stroked="f" strokecolor="white [3212]">
-            <v:textbox style="mso-next-textbox:#_x0000_s1122">
-              <w:txbxContent>
-                <w:p>
-                  <w:pPr>
-                    <w:spacing w:after="0" w:line="240" w:lineRule="auto"/>
-                    <w:rPr>
-                      <w:sz w:val="16"/>
-                      <w:szCs w:val="16"/>
-                    </w:rPr>
-                  </w:pPr>
-                  <w:r>
-                    <w:rPr>
-                      <w:sz w:val="16"/>
-                      <w:szCs w:val="16"/>
-                    </w:rPr>
-                    <w:t>E</w:t>
-                  </w:r>
-                </w:p>
-              </w:txbxContent>
-            </v:textbox>
-          </v:shape>
-        </w:pict>
-      </w:r>
-      <w:r>
-        <w:rPr>
-          <w:noProof/>
-          <w:lang w:eastAsia="en-AU"/>
-        </w:rPr>
-        <w:pict>
-          <v:shape id="_x0000_s1119" type="#_x0000_t202" style="position:absolute;margin-left:419pt;margin-top:15.85pt;width:16.3pt;height:19.85pt;z-index:251779072" filled="f" stroked="f" strokecolor="white [3212]">
-            <v:textbox style="mso-next-textbox:#_x0000_s1119">
-              <w:txbxContent>
-                <w:p>
-                  <w:pPr>
-                    <w:spacing w:after="0" w:line="240" w:lineRule="auto"/>
-                    <w:rPr>
-                      <w:sz w:val="16"/>
-                      <w:szCs w:val="16"/>
-                    </w:rPr>
-                  </w:pPr>
-                  <w:r>
-                    <w:rPr>
-                      <w:sz w:val="16"/>
-                      <w:szCs w:val="16"/>
-                    </w:rPr>
-                    <w:t>S</w:t>
-                  </w:r>
-                </w:p>
-              </w:txbxContent>
-            </v:textbox>
-          </v:shape>
-        </w:pict>
-      </w:r>
-      <w:r>
-        <w:rPr>
-          <w:noProof/>
-          <w:lang w:eastAsia="en-AU"/>
-        </w:rPr>
-        <w:pict>
-          <v:shape id="_x0000_s1121" type="#_x0000_t202" style="position:absolute;margin-left:407.7pt;margin-top:16.05pt;width:16.3pt;height:19.85pt;z-index:251780096" filled="f" stroked="f" strokecolor="white [3212]">
-            <v:textbox style="mso-next-textbox:#_x0000_s1121">
-              <w:txbxContent>
-                <w:p>
-                  <w:pPr>
-                    <w:spacing w:after="0" w:line="240" w:lineRule="auto"/>
-                    <w:rPr>
-                      <w:sz w:val="16"/>
-                      <w:szCs w:val="16"/>
-                    </w:rPr>
-                  </w:pPr>
-                  <w:r>
-                    <w:rPr>
-                      <w:sz w:val="16"/>
-                      <w:szCs w:val="16"/>
-                    </w:rPr>
-                    <w:t>+</w:t>
-                  </w:r>
-                </w:p>
-              </w:txbxContent>
-            </v:textbox>
-          </v:shape>
-        </w:pict>
-      </w:r>
-      <w:r>
-        <w:rPr>
-          <w:noProof/>
-          <w:lang w:eastAsia="en-AU"/>
-        </w:rPr>
-        <w:pict>
-          <v:shape id="_x0000_s1071" type="#_x0000_t32" style="position:absolute;margin-left:388.35pt;margin-top:2.05pt;width:35.7pt;height:0;flip:x;z-index:251714560" o:connectortype="straight" strokecolor="#0070c0" strokeweight="1pt"/>
-        </w:pict>
-      </w:r>
-      <w:r>
-        <w:rPr>
-          <w:noProof/>
-          <w:lang w:eastAsia="en-AU"/>
-        </w:rPr>
-        <w:pict>
-          <v:shape id="_x0000_s1069" type="#_x0000_t32" style="position:absolute;margin-left:385.65pt;margin-top:2.05pt;width:2.7pt;height:227.7pt;flip:x;z-index:251712512" o:connectortype="straight" strokecolor="#0070c0" strokeweight="1pt"/>
-        </w:pict>
-      </w:r>
-      <w:r>
-        <w:rPr>
-          <w:noProof/>
-          <w:lang w:eastAsia="en-AU"/>
-        </w:rPr>
-        <w:pict>
-          <v:shape id="_x0000_s1070" type="#_x0000_t32" style="position:absolute;margin-left:424pt;margin-top:2.05pt;width:.05pt;height:27.75pt;z-index:251713536" o:connectortype="straight" strokecolor="#0070c0" strokeweight="1pt">
-            <v:stroke endarrow="oval"/>
-          </v:shape>
-        </w:pict>
-      </w:r>
-    </w:p>
+    <w:p/>
     <w:p>
       <w:r>
         <w:rPr>
@@ -1735,46 +1458,346 @@
           <v:shape id="_x0000_s1089" type="#_x0000_t32" style="position:absolute;margin-left:.5pt;margin-top:12.85pt;width:48.2pt;height:0;z-index:251742208" o:connectortype="straight" strokecolor="#5a5a5a [2109]" strokeweight="6pt"/>
         </w:pict>
       </w:r>
-      <w:r>
-        <w:rPr>
-          <w:noProof/>
-          <w:lang w:eastAsia="en-AU"/>
-        </w:rPr>
-        <w:pict>
-          <v:group id="_x0000_s1062" style="position:absolute;margin-left:403.85pt;margin-top:4.3pt;width:36pt;height:169.15pt;z-index:251705344" coordorigin="9517,6614" coordsize="720,3383">
-            <v:shape id="_x0000_s1050" type="#_x0000_t32" style="position:absolute;left:9517;top:9992;width:161;height:5;flip:x" o:connectortype="straight"/>
-            <v:shape id="_x0000_s1051" type="#_x0000_t32" style="position:absolute;left:9517;top:6614;width:0;height:3383;flip:y" o:connectortype="straight"/>
-            <v:shape id="_x0000_s1052" type="#_x0000_t32" style="position:absolute;left:10163;top:9420;width:0;height:111" o:connectortype="straight"/>
-            <v:shape id="_x0000_s1053" type="#_x0000_t32" style="position:absolute;left:9678;top:8862;width:0;height:96" o:connectortype="straight"/>
-            <v:shape id="_x0000_s1054" type="#_x0000_t32" style="position:absolute;left:10117;top:8326;width:46;height:60" o:connectortype="straight"/>
-            <v:shape id="_x0000_s1055" type="#_x0000_t32" style="position:absolute;left:9614;top:7805;width:9;height:73;flip:x" o:connectortype="straight"/>
-            <v:shape id="_x0000_s1056" type="#_x0000_t32" style="position:absolute;left:10117;top:7195;width:0;height:148" o:connectortype="straight"/>
-            <v:shape id="_x0000_s1057" type="#_x0000_t32" style="position:absolute;left:9736;top:6614;width:0;height:171" o:connectortype="straight" strokecolor="red"/>
-            <v:shape id="_x0000_s1058" type="#_x0000_t32" style="position:absolute;left:9921;top:6614;width:0;height:97" o:connectortype="straight" strokecolor="#0070c0"/>
-            <v:shape id="_x0000_s1059" type="#_x0000_t32" style="position:absolute;left:9921;top:6711;width:316;height:397" o:connectortype="straight" strokecolor="#0070c0"/>
-            <v:shape id="_x0000_s1060" type="#_x0000_t32" style="position:absolute;left:10117;top:7265;width:120;height:0" o:connectortype="straight" strokecolor="#0070c0"/>
-            <v:shape id="_x0000_s1061" type="#_x0000_t32" style="position:absolute;left:10237;top:7108;width:0;height:157" o:connectortype="straight" strokecolor="#0070c0"/>
-          </v:group>
-        </w:pict>
-      </w:r>
+    </w:p>
+    <w:p/>
+    <w:p/>
+    <w:p/>
+    <w:p/>
+    <w:p>
+      <w:r>
+        <w:rPr>
+          <w:noProof/>
+          <w:lang w:eastAsia="en-AU"/>
+        </w:rPr>
+        <w:pict>
+          <v:shape id="_x0000_s1090" type="#_x0000_t202" style="position:absolute;margin-left:-26.35pt;margin-top:20pt;width:34.75pt;height:18pt;z-index:251743232" filled="f" stroked="f" strokecolor="white [3212]">
+            <v:textbox style="mso-next-textbox:#_x0000_s1090">
+              <w:txbxContent>
+                <w:p>
+                  <w:pPr>
+                    <w:spacing w:after="0" w:line="240" w:lineRule="auto"/>
+                    <w:rPr>
+                      <w:sz w:val="16"/>
+                      <w:szCs w:val="16"/>
+                    </w:rPr>
+                  </w:pPr>
+                  <w:r>
+                    <w:rPr>
+                      <w:sz w:val="16"/>
+                      <w:szCs w:val="16"/>
+                    </w:rPr>
+                    <w:t>9VDC</w:t>
+                  </w:r>
+                </w:p>
+              </w:txbxContent>
+            </v:textbox>
+          </v:shape>
+        </w:pict>
+      </w:r>
+    </w:p>
+    <w:p>
+      <w:r>
+        <w:rPr>
+          <w:noProof/>
+          <w:lang w:eastAsia="en-AU"/>
+        </w:rPr>
+        <w:pict>
+          <v:shape id="_x0000_s1086" type="#_x0000_t32" style="position:absolute;margin-left:226.7pt;margin-top:10.5pt;width:.2pt;height:31.05pt;flip:y;z-index:251740160" o:connectortype="straight" strokecolor="#c00000" strokeweight="1pt">
+            <v:stroke endarrow="oval"/>
+          </v:shape>
+        </w:pict>
+      </w:r>
+      <w:r>
+        <w:rPr>
+          <w:noProof/>
+          <w:lang w:eastAsia="en-AU"/>
+        </w:rPr>
+        <w:pict>
+          <v:shape id="_x0000_s1084" type="#_x0000_t32" style="position:absolute;margin-left:238.1pt;margin-top:10.5pt;width:.15pt;height:198.6pt;flip:x;z-index:251738112" o:connectortype="straight" strokecolor="#00b050" strokeweight="1pt">
+            <v:stroke startarrow="oval" endarrowwidth="narrow" endarrowlength="short"/>
+          </v:shape>
+        </w:pict>
+      </w:r>
+      <w:r>
+        <w:rPr>
+          <w:noProof/>
+          <w:lang w:eastAsia="en-AU"/>
+        </w:rPr>
+        <w:pict>
+          <v:shape id="_x0000_s1180" type="#_x0000_t32" style="position:absolute;margin-left:321.1pt;margin-top:10.55pt;width:.05pt;height:20.7pt;flip:y;z-index:251823104" o:connectortype="straight" strokecolor="#0070c0" strokeweight="1pt">
+            <v:stroke endarrow="oval"/>
+          </v:shape>
+        </w:pict>
+      </w:r>
+      <w:r>
+        <w:rPr>
+          <w:noProof/>
+          <w:lang w:eastAsia="en-AU"/>
+        </w:rPr>
+        <w:pict>
+          <v:shape id="_x0000_s1067" type="#_x0000_t32" style="position:absolute;margin-left:309pt;margin-top:10.5pt;width:.05pt;height:29.15pt;flip:y;z-index:251710464" o:connectortype="straight" strokecolor="#0070c0" strokeweight="1pt">
+            <v:stroke endarrow="oval"/>
+          </v:shape>
+        </w:pict>
+      </w:r>
+      <w:r>
+        <w:rPr>
+          <w:noProof/>
+          <w:lang w:eastAsia="en-AU"/>
+        </w:rPr>
+        <w:pict>
+          <v:shape id="_x0000_s1087" type="#_x0000_t32" style="position:absolute;margin-left:4.6pt;margin-top:3pt;width:78.6pt;height:.05pt;z-index:251741184" o:connectortype="straight" strokeweight="6pt"/>
+        </w:pict>
+      </w:r>
+    </w:p>
+    <w:p>
+      <w:r>
+        <w:rPr>
+          <w:noProof/>
+          <w:lang w:eastAsia="en-AU"/>
+        </w:rPr>
+        <w:pict>
+          <v:shape id="_x0000_s1167" type="#_x0000_t32" style="position:absolute;margin-left:345.5pt;margin-top:25.1pt;width:.05pt;height:50.65pt;z-index:251873280" o:connectortype="straight" o:regroupid="2" strokeweight="1.5pt"/>
+        </w:pict>
+      </w:r>
+      <w:r>
+        <w:rPr>
+          <w:noProof/>
+          <w:lang w:eastAsia="en-AU"/>
+        </w:rPr>
+        <w:pict>
+          <v:shape id="_x0000_s1166" type="#_x0000_t202" style="position:absolute;margin-left:336.35pt;margin-top:11.15pt;width:19.25pt;height:22.6pt;z-index:251872256" o:regroupid="2" filled="f" stroked="f" strokecolor="white [3212]">
+            <v:textbox style="mso-next-textbox:#_x0000_s1166">
+              <w:txbxContent>
+                <w:p>
+                  <w:pPr>
+                    <w:spacing w:after="0" w:line="240" w:lineRule="auto"/>
+                    <w:rPr>
+                      <w:sz w:val="20"/>
+                      <w:szCs w:val="20"/>
+                    </w:rPr>
+                  </w:pPr>
+                  <w:r>
+                    <w:rPr>
+                      <w:sz w:val="20"/>
+                      <w:szCs w:val="20"/>
+                    </w:rPr>
+                    <w:t>P</w:t>
+                  </w:r>
+                </w:p>
+              </w:txbxContent>
+            </v:textbox>
+          </v:shape>
+        </w:pict>
+      </w:r>
+      <w:r>
+        <w:rPr>
+          <w:noProof/>
+          <w:lang w:eastAsia="en-AU"/>
+        </w:rPr>
+        <w:pict>
+          <v:shape id="_x0000_s1159" type="#_x0000_t32" style="position:absolute;margin-left:383.35pt;margin-top:20.85pt;width:0;height:15.05pt;flip:y;z-index:251865088" o:connectortype="straight" o:regroupid="2" strokeweight="1.5pt">
+            <v:stroke endarrow="oval"/>
+          </v:shape>
+        </w:pict>
+      </w:r>
+      <w:r>
+        <w:rPr>
+          <w:noProof/>
+          <w:lang w:eastAsia="en-AU"/>
+        </w:rPr>
+        <w:pict>
+          <v:shape id="_x0000_s1141" type="#_x0000_t202" style="position:absolute;margin-left:250.15pt;margin-top:11.4pt;width:19.25pt;height:22.6pt;z-index:251848704" o:regroupid="1" filled="f" stroked="f" strokecolor="white [3212]">
+            <v:textbox style="mso-next-textbox:#_x0000_s1141">
+              <w:txbxContent>
+                <w:p>
+                  <w:pPr>
+                    <w:spacing w:after="0" w:line="240" w:lineRule="auto"/>
+                    <w:rPr>
+                      <w:sz w:val="20"/>
+                      <w:szCs w:val="20"/>
+                    </w:rPr>
+                  </w:pPr>
+                  <w:r>
+                    <w:rPr>
+                      <w:sz w:val="20"/>
+                      <w:szCs w:val="20"/>
+                    </w:rPr>
+                    <w:t>P</w:t>
+                  </w:r>
+                </w:p>
+              </w:txbxContent>
+            </v:textbox>
+          </v:shape>
+        </w:pict>
+      </w:r>
+      <w:r>
+        <w:rPr>
+          <w:noProof/>
+          <w:lang w:eastAsia="en-AU"/>
+        </w:rPr>
+        <w:pict>
+          <v:shape id="_x0000_s1135" type="#_x0000_t32" style="position:absolute;margin-left:297.15pt;margin-top:21.1pt;width:0;height:15.05pt;flip:y;z-index:251841536" o:connectortype="straight" o:regroupid="1" strokeweight="1.5pt">
+            <v:stroke endarrow="oval"/>
+          </v:shape>
+        </w:pict>
+      </w:r>
+      <w:r>
+        <w:rPr>
+          <w:noProof/>
+          <w:lang w:eastAsia="en-AU"/>
+        </w:rPr>
+        <w:pict>
+          <v:shape id="_x0000_s1195" type="#_x0000_t202" style="position:absolute;margin-left:347.6pt;margin-top:13.15pt;width:34.75pt;height:18pt;z-index:251838464" filled="f" stroked="f" strokecolor="white [3212]">
+            <v:textbox style="mso-next-textbox:#_x0000_s1195">
+              <w:txbxContent>
+                <w:p>
+                  <w:pPr>
+                    <w:spacing w:after="0" w:line="240" w:lineRule="auto"/>
+                    <w:rPr>
+                      <w:sz w:val="16"/>
+                      <w:szCs w:val="16"/>
+                    </w:rPr>
+                  </w:pPr>
+                  <w:r>
+                    <w:rPr>
+                      <w:sz w:val="16"/>
+                      <w:szCs w:val="16"/>
+                    </w:rPr>
+                    <w:t>LOW</w:t>
+                  </w:r>
+                </w:p>
+              </w:txbxContent>
+            </v:textbox>
+          </v:shape>
+        </w:pict>
+      </w:r>
+      <w:r>
+        <w:rPr>
+          <w:noProof/>
+          <w:lang w:eastAsia="en-AU"/>
+        </w:rPr>
+        <w:pict>
+          <v:shape id="_x0000_s1194" type="#_x0000_t202" style="position:absolute;margin-left:259.95pt;margin-top:13.15pt;width:34.75pt;height:18pt;z-index:251837440" filled="f" stroked="f" strokecolor="white [3212]">
+            <v:textbox style="mso-next-textbox:#_x0000_s1194">
+              <w:txbxContent>
+                <w:p>
+                  <w:pPr>
+                    <w:spacing w:after="0" w:line="240" w:lineRule="auto"/>
+                    <w:rPr>
+                      <w:sz w:val="16"/>
+                      <w:szCs w:val="16"/>
+                    </w:rPr>
+                  </w:pPr>
+                  <w:r>
+                    <w:rPr>
+                      <w:sz w:val="16"/>
+                      <w:szCs w:val="16"/>
+                    </w:rPr>
+                    <w:t>HIGH</w:t>
+                  </w:r>
+                </w:p>
+              </w:txbxContent>
+            </v:textbox>
+          </v:shape>
+        </w:pict>
+      </w:r>
+      <w:r>
+        <w:rPr>
+          <w:noProof/>
+          <w:lang w:eastAsia="en-AU"/>
+        </w:rPr>
+        <w:pict>
+          <v:roundrect id="_x0000_s1092" style="position:absolute;margin-left:242.8pt;margin-top:10.8pt;width:154.4pt;height:20.35pt;z-index:251745280" arcsize="10923f" fillcolor="#92d050" strokecolor="#92d050">
+            <v:fill opacity="12452f"/>
+          </v:roundrect>
+        </w:pict>
+      </w:r>
+      <w:r>
+        <w:rPr>
+          <w:noProof/>
+          <w:lang w:eastAsia="en-AU"/>
+        </w:rPr>
+        <w:pict>
+          <v:shape id="_x0000_s1181" type="#_x0000_t32" style="position:absolute;margin-left:321.1pt;margin-top:5.85pt;width:8.6pt;height:.05pt;flip:x y;z-index:251824128" o:connectortype="straight" strokecolor="#0070c0" strokeweight="1pt"/>
+        </w:pict>
+      </w:r>
+      <w:r>
+        <w:rPr>
+          <w:noProof/>
+          <w:lang w:eastAsia="en-AU"/>
+        </w:rPr>
+        <w:pict>
+          <v:shape id="_x0000_s1182" type="#_x0000_t32" style="position:absolute;margin-left:329.65pt;margin-top:5.85pt;width:.05pt;height:163.85pt;z-index:251825152" o:connectortype="straight" strokecolor="#0070c0" strokeweight="1pt"/>
+        </w:pict>
+      </w:r>
+      <w:r>
+        <w:rPr>
+          <w:noProof/>
+          <w:lang w:eastAsia="en-AU"/>
+        </w:rPr>
+        <w:pict>
+          <v:shape id="_x0000_s1183" type="#_x0000_t32" style="position:absolute;margin-left:282.75pt;margin-top:169.4pt;width:38.1pt;height:.3pt;flip:x;z-index:251826176" o:connectortype="straight" strokecolor="#0070c0" strokeweight="1pt"/>
+        </w:pict>
+      </w:r>
+      <w:r>
+        <w:rPr>
+          <w:noProof/>
+          <w:lang w:eastAsia="en-AU"/>
+        </w:rPr>
+        <w:pict>
+          <v:shape id="_x0000_s1184" type="#_x0000_t32" style="position:absolute;margin-left:282.75pt;margin-top:156.55pt;width:0;height:12.85pt;flip:y;z-index:251827200" o:connectortype="straight" strokecolor="#0070c0" strokeweight="1pt"/>
+        </w:pict>
+      </w:r>
+      <w:r>
+        <w:rPr>
+          <w:noProof/>
+          <w:lang w:eastAsia="en-AU"/>
+        </w:rPr>
+        <w:pict>
+          <v:shape id="_x0000_s1068" type="#_x0000_t32" style="position:absolute;margin-left:309.05pt;margin-top:14.2pt;width:11.7pt;height:.05pt;flip:x y;z-index:251711488" o:connectortype="straight" strokecolor="#0070c0" strokeweight="1pt"/>
+        </w:pict>
+      </w:r>
+      <w:r>
+        <w:rPr>
+          <w:noProof/>
+          <w:lang w:eastAsia="en-AU"/>
+        </w:rPr>
+        <w:pict>
+          <v:shape id="_x0000_s1069" type="#_x0000_t32" style="position:absolute;margin-left:320.75pt;margin-top:13.95pt;width:0;height:155.7pt;z-index:251712512" o:connectortype="straight" strokecolor="#0070c0" strokeweight="1pt"/>
+        </w:pict>
+      </w:r>
+      <w:r>
+        <w:rPr>
+          <w:noProof/>
+          <w:lang w:eastAsia="en-AU"/>
+        </w:rPr>
+        <w:pict>
+          <v:line id="_x0000_s1085" style="position:absolute;rotation:-360;flip:x y;z-index:251739136" from="12.55pt,16.1pt" to="226.85pt,16.1pt" strokecolor="#c00000" strokeweight="1pt">
+            <v:stroke startarrowwidth="narrow" startarrowlength="short"/>
+          </v:line>
+        </w:pict>
+      </w:r>
+    </w:p>
+    <w:p>
       <w:r>
         <w:rPr>
           <w:noProof/>
           <w:lang w:eastAsia="en-AU"/>
         </w:rPr>
         <w:drawing>
-          <wp:anchor distT="0" distB="0" distL="114300" distR="114300" simplePos="0" relativeHeight="251692032" behindDoc="0" locked="0" layoutInCell="1" allowOverlap="1">
+          <wp:anchor distT="0" distB="0" distL="114300" distR="114300" simplePos="0" relativeHeight="251786240" behindDoc="0" locked="0" layoutInCell="1" allowOverlap="1">
             <wp:simplePos x="0" y="0"/>
             <wp:positionH relativeFrom="column">
-              <wp:posOffset>5205730</wp:posOffset>
+              <wp:posOffset>3330575</wp:posOffset>
             </wp:positionH>
             <wp:positionV relativeFrom="paragraph">
-              <wp:posOffset>215265</wp:posOffset>
+              <wp:posOffset>168910</wp:posOffset>
             </wp:positionV>
-            <wp:extent cx="361315" cy="153035"/>
-            <wp:effectExtent l="19050" t="114300" r="0" b="94615"/>
+            <wp:extent cx="368935" cy="393700"/>
+            <wp:effectExtent l="76200" t="76200" r="88265" b="63500"/>
             <wp:wrapNone/>
-            <wp:docPr id="15" name="Picture 11"/>
+            <wp:docPr id="3" name="Picture 2"/>
             <wp:cNvGraphicFramePr>
               <a:graphicFrameLocks xmlns:a="http://schemas.openxmlformats.org/drawingml/2006/main" noChangeAspect="1"/>
             </wp:cNvGraphicFramePr>
@@ -1782,22 +1805,22 @@
               <a:graphicData uri="http://schemas.openxmlformats.org/drawingml/2006/picture">
                 <pic:pic xmlns:pic="http://schemas.openxmlformats.org/drawingml/2006/picture">
                   <pic:nvPicPr>
-                    <pic:cNvPr id="0" name="Picture 11"/>
+                    <pic:cNvPr id="0" name="Picture 2"/>
                     <pic:cNvPicPr>
                       <a:picLocks noChangeAspect="1" noChangeArrowheads="1"/>
                     </pic:cNvPicPr>
                   </pic:nvPicPr>
                   <pic:blipFill>
-                    <a:blip r:embed="rId13" cstate="print"/>
+                    <a:blip r:embed="rId11" cstate="print"/>
                     <a:srcRect/>
                     <a:stretch>
                       <a:fillRect/>
                     </a:stretch>
                   </pic:blipFill>
                   <pic:spPr bwMode="auto">
-                    <a:xfrm rot="2790806">
+                    <a:xfrm rot="19411477">
                       <a:off x="0" y="0"/>
-                      <a:ext cx="361315" cy="153035"/>
+                      <a:ext cx="368935" cy="393700"/>
                     </a:xfrm>
                     <a:prstGeom prst="rect">
                       <a:avLst/>
@@ -1816,37 +1839,24 @@
           </wp:anchor>
         </w:drawing>
       </w:r>
-    </w:p>
-    <w:p>
-      <w:r>
-        <w:rPr>
-          <w:noProof/>
-          <w:lang w:eastAsia="en-AU"/>
-        </w:rPr>
-        <w:pict>
-          <v:roundrect id="_x0000_s1092" style="position:absolute;margin-left:397.2pt;margin-top:11.4pt;width:55.1pt;height:142.95pt;z-index:251745280" arcsize="10923f" fillcolor="#92d050" strokecolor="#92d050">
-            <v:fill opacity="12452f"/>
-          </v:roundrect>
-        </w:pict>
-      </w:r>
       <w:r>
         <w:rPr>
           <w:noProof/>
           <w:lang w:eastAsia="en-AU"/>
         </w:rPr>
         <w:drawing>
-          <wp:anchor distT="0" distB="0" distL="114300" distR="114300" simplePos="0" relativeHeight="251686912" behindDoc="0" locked="0" layoutInCell="1" allowOverlap="1">
+          <wp:anchor distT="0" distB="0" distL="114300" distR="114300" simplePos="0" relativeHeight="251657215" behindDoc="0" locked="0" layoutInCell="1" allowOverlap="1">
             <wp:simplePos x="0" y="0"/>
             <wp:positionH relativeFrom="column">
-              <wp:posOffset>5129530</wp:posOffset>
+              <wp:posOffset>4429760</wp:posOffset>
             </wp:positionH>
             <wp:positionV relativeFrom="paragraph">
-              <wp:posOffset>248920</wp:posOffset>
+              <wp:posOffset>161925</wp:posOffset>
             </wp:positionV>
-            <wp:extent cx="440690" cy="173990"/>
-            <wp:effectExtent l="19050" t="133350" r="0" b="111760"/>
+            <wp:extent cx="368935" cy="393700"/>
+            <wp:effectExtent l="76200" t="76200" r="88265" b="63500"/>
             <wp:wrapNone/>
-            <wp:docPr id="11" name="Picture 10"/>
+            <wp:docPr id="29" name="Picture 2"/>
             <wp:cNvGraphicFramePr>
               <a:graphicFrameLocks xmlns:a="http://schemas.openxmlformats.org/drawingml/2006/main" noChangeAspect="1"/>
             </wp:cNvGraphicFramePr>
@@ -1854,22 +1864,22 @@
               <a:graphicData uri="http://schemas.openxmlformats.org/drawingml/2006/picture">
                 <pic:pic xmlns:pic="http://schemas.openxmlformats.org/drawingml/2006/picture">
                   <pic:nvPicPr>
-                    <pic:cNvPr id="0" name="Picture 10"/>
+                    <pic:cNvPr id="0" name="Picture 2"/>
                     <pic:cNvPicPr>
                       <a:picLocks noChangeAspect="1" noChangeArrowheads="1"/>
                     </pic:cNvPicPr>
                   </pic:nvPicPr>
                   <pic:blipFill>
-                    <a:blip r:embed="rId14" cstate="print"/>
+                    <a:blip r:embed="rId11" cstate="print"/>
                     <a:srcRect/>
                     <a:stretch>
                       <a:fillRect/>
                     </a:stretch>
                   </pic:blipFill>
                   <pic:spPr bwMode="auto">
-                    <a:xfrm rot="18991558">
+                    <a:xfrm rot="19411477">
                       <a:off x="0" y="0"/>
-                      <a:ext cx="440690" cy="173990"/>
+                      <a:ext cx="368935" cy="393700"/>
                     </a:xfrm>
                     <a:prstGeom prst="rect">
                       <a:avLst/>
@@ -1888,26 +1898,153 @@
           </wp:anchor>
         </w:drawing>
       </w:r>
-    </w:p>
-    <w:p>
+      <w:r>
+        <w:rPr>
+          <w:noProof/>
+          <w:lang w:eastAsia="en-AU"/>
+        </w:rPr>
+        <w:pict>
+          <v:shape id="_x0000_s1170" type="#_x0000_t202" style="position:absolute;margin-left:382.25pt;margin-top:16.65pt;width:42.6pt;height:18pt;z-index:251876352;mso-position-horizontal-relative:text;mso-position-vertical-relative:text" o:regroupid="2" filled="f" stroked="f" strokecolor="white [3212]">
+            <v:textbox style="mso-next-textbox:#_x0000_s1170">
+              <w:txbxContent>
+                <w:p>
+                  <w:pPr>
+                    <w:spacing w:after="0" w:line="240" w:lineRule="auto"/>
+                    <w:rPr>
+                      <w:sz w:val="16"/>
+                      <w:szCs w:val="16"/>
+                    </w:rPr>
+                  </w:pPr>
+                  <w:r>
+                    <w:rPr>
+                      <w:sz w:val="16"/>
+                      <w:szCs w:val="16"/>
+                    </w:rPr>
+                    <w:t>22K</w:t>
+                  </w:r>
+                </w:p>
+              </w:txbxContent>
+            </v:textbox>
+          </v:shape>
+        </w:pict>
+      </w:r>
+      <w:r>
+        <w:rPr>
+          <w:noProof/>
+          <w:lang w:eastAsia="en-AU"/>
+        </w:rPr>
+        <w:pict>
+          <v:shape id="_x0000_s1169" type="#_x0000_t202" style="position:absolute;margin-left:344.45pt;margin-top:2.9pt;width:42.6pt;height:18pt;z-index:251875328;mso-position-horizontal-relative:text;mso-position-vertical-relative:text" o:regroupid="2" filled="f" stroked="f" strokecolor="white [3212]">
+            <v:textbox style="mso-next-textbox:#_x0000_s1169">
+              <w:txbxContent>
+                <w:p>
+                  <w:pPr>
+                    <w:spacing w:after="0" w:line="240" w:lineRule="auto"/>
+                    <w:rPr>
+                      <w:sz w:val="16"/>
+                      <w:szCs w:val="16"/>
+                    </w:rPr>
+                  </w:pPr>
+                  <w:r>
+                    <w:rPr>
+                      <w:sz w:val="16"/>
+                      <w:szCs w:val="16"/>
+                    </w:rPr>
+                    <w:t>BC548C</w:t>
+                  </w:r>
+                </w:p>
+              </w:txbxContent>
+            </v:textbox>
+          </v:shape>
+        </w:pict>
+      </w:r>
+      <w:r>
+        <w:rPr>
+          <w:noProof/>
+          <w:lang w:eastAsia="en-AU"/>
+        </w:rPr>
+        <w:pict>
+          <v:shape id="_x0000_s1145" type="#_x0000_t202" style="position:absolute;margin-left:296.05pt;margin-top:16.9pt;width:42.6pt;height:18pt;z-index:251852800;mso-position-horizontal-relative:text;mso-position-vertical-relative:text" o:regroupid="1" filled="f" stroked="f" strokecolor="white [3212]">
+            <v:textbox style="mso-next-textbox:#_x0000_s1145">
+              <w:txbxContent>
+                <w:p>
+                  <w:pPr>
+                    <w:spacing w:after="0" w:line="240" w:lineRule="auto"/>
+                    <w:rPr>
+                      <w:sz w:val="16"/>
+                      <w:szCs w:val="16"/>
+                    </w:rPr>
+                  </w:pPr>
+                  <w:r>
+                    <w:rPr>
+                      <w:sz w:val="16"/>
+                      <w:szCs w:val="16"/>
+                    </w:rPr>
+                    <w:t>22K</w:t>
+                  </w:r>
+                </w:p>
+              </w:txbxContent>
+            </v:textbox>
+          </v:shape>
+        </w:pict>
+      </w:r>
+      <w:r>
+        <w:rPr>
+          <w:noProof/>
+          <w:lang w:eastAsia="en-AU"/>
+        </w:rPr>
+        <w:pict>
+          <v:shape id="_x0000_s1144" type="#_x0000_t202" style="position:absolute;margin-left:258.25pt;margin-top:3.15pt;width:42.6pt;height:18pt;z-index:251851776;mso-position-horizontal-relative:text;mso-position-vertical-relative:text" o:regroupid="1" filled="f" stroked="f" strokecolor="white [3212]">
+            <v:textbox style="mso-next-textbox:#_x0000_s1144">
+              <w:txbxContent>
+                <w:p>
+                  <w:pPr>
+                    <w:spacing w:after="0" w:line="240" w:lineRule="auto"/>
+                    <w:rPr>
+                      <w:sz w:val="16"/>
+                      <w:szCs w:val="16"/>
+                    </w:rPr>
+                  </w:pPr>
+                  <w:r>
+                    <w:rPr>
+                      <w:sz w:val="16"/>
+                      <w:szCs w:val="16"/>
+                    </w:rPr>
+                    <w:t>BC548C</w:t>
+                  </w:r>
+                </w:p>
+              </w:txbxContent>
+            </v:textbox>
+          </v:shape>
+        </w:pict>
+      </w:r>
+      <w:r>
+        <w:rPr>
+          <w:noProof/>
+          <w:lang w:eastAsia="en-AU"/>
+        </w:rPr>
+        <w:pict>
+          <v:shape id="_x0000_s1142" type="#_x0000_t32" style="position:absolute;margin-left:259.3pt;margin-top:-.1pt;width:.05pt;height:50.65pt;z-index:251849728;mso-position-horizontal-relative:text;mso-position-vertical-relative:text" o:connectortype="straight" o:regroupid="1" strokeweight="1.5pt"/>
+        </w:pict>
+      </w:r>
       <w:r>
         <w:rPr>
           <w:noProof/>
           <w:lang w:eastAsia="en-AU"/>
         </w:rPr>
         <w:drawing>
-          <wp:anchor distT="0" distB="0" distL="114300" distR="114300" simplePos="0" relativeHeight="251691008" behindDoc="0" locked="0" layoutInCell="1" allowOverlap="1">
+          <wp:anchor distT="0" distB="0" distL="114300" distR="114300" simplePos="0" relativeHeight="251822080" behindDoc="0" locked="0" layoutInCell="1" allowOverlap="1">
             <wp:simplePos x="0" y="0"/>
             <wp:positionH relativeFrom="column">
-              <wp:posOffset>5124450</wp:posOffset>
+              <wp:posOffset>4645660</wp:posOffset>
             </wp:positionH>
             <wp:positionV relativeFrom="paragraph">
-              <wp:posOffset>262890</wp:posOffset>
+              <wp:posOffset>273685</wp:posOffset>
             </wp:positionV>
-            <wp:extent cx="440690" cy="172085"/>
-            <wp:effectExtent l="19050" t="133350" r="0" b="113665"/>
+            <wp:extent cx="443865" cy="153035"/>
+            <wp:effectExtent l="0" t="152400" r="0" b="132715"/>
             <wp:wrapNone/>
-            <wp:docPr id="13" name="Picture 10"/>
+            <wp:docPr id="30" name="Picture 10"/>
             <wp:cNvGraphicFramePr>
               <a:graphicFrameLocks xmlns:a="http://schemas.openxmlformats.org/drawingml/2006/main" noChangeAspect="1"/>
             </wp:cNvGraphicFramePr>
@@ -1921,16 +2058,16 @@
                     </pic:cNvPicPr>
                   </pic:nvPicPr>
                   <pic:blipFill>
-                    <a:blip r:embed="rId14" cstate="print"/>
+                    <a:blip r:embed="rId12" cstate="print"/>
                     <a:srcRect/>
                     <a:stretch>
                       <a:fillRect/>
                     </a:stretch>
                   </pic:blipFill>
                   <pic:spPr bwMode="auto">
-                    <a:xfrm rot="2595083">
+                    <a:xfrm rot="16200000">
                       <a:off x="0" y="0"/>
-                      <a:ext cx="440690" cy="172085"/>
+                      <a:ext cx="443865" cy="153035"/>
                     </a:xfrm>
                     <a:prstGeom prst="rect">
                       <a:avLst/>
@@ -1949,56 +2086,24 @@
           </wp:anchor>
         </w:drawing>
       </w:r>
-    </w:p>
-    <w:p>
-      <w:r>
-        <w:rPr>
-          <w:noProof/>
-          <w:lang w:eastAsia="en-AU"/>
-        </w:rPr>
-        <w:pict>
-          <v:shape id="_x0000_s1118" type="#_x0000_t202" style="position:absolute;margin-left:452.3pt;margin-top:16.6pt;width:39.9pt;height:36.65pt;z-index:251778048" filled="f" stroked="f" strokecolor="white [3212]">
-            <v:textbox style="mso-next-textbox:#_x0000_s1118">
-              <w:txbxContent>
-                <w:p>
-                  <w:pPr>
-                    <w:spacing w:after="0" w:line="240" w:lineRule="auto"/>
-                    <w:rPr>
-                      <w:sz w:val="16"/>
-                      <w:szCs w:val="16"/>
-                    </w:rPr>
-                  </w:pPr>
-                  <w:r>
-                    <w:rPr>
-                      <w:sz w:val="16"/>
-                      <w:szCs w:val="16"/>
-                    </w:rPr>
-                    <w:t>Water Level Sensor</w:t>
-                  </w:r>
-                </w:p>
-              </w:txbxContent>
-            </v:textbox>
-          </v:shape>
-        </w:pict>
-      </w:r>
       <w:r>
         <w:rPr>
           <w:noProof/>
           <w:lang w:eastAsia="en-AU"/>
         </w:rPr>
         <w:drawing>
-          <wp:anchor distT="0" distB="0" distL="114300" distR="114300" simplePos="0" relativeHeight="251684864" behindDoc="0" locked="0" layoutInCell="1" allowOverlap="1">
+          <wp:anchor distT="0" distB="0" distL="114300" distR="114300" simplePos="0" relativeHeight="251794432" behindDoc="0" locked="0" layoutInCell="1" allowOverlap="1">
             <wp:simplePos x="0" y="0"/>
             <wp:positionH relativeFrom="column">
-              <wp:posOffset>5161383</wp:posOffset>
+              <wp:posOffset>3553592</wp:posOffset>
             </wp:positionH>
             <wp:positionV relativeFrom="paragraph">
-              <wp:posOffset>277760</wp:posOffset>
+              <wp:posOffset>274546</wp:posOffset>
             </wp:positionV>
-            <wp:extent cx="441219" cy="173470"/>
-            <wp:effectExtent l="19050" t="133350" r="0" b="112280"/>
+            <wp:extent cx="442032" cy="151948"/>
+            <wp:effectExtent l="0" t="152400" r="0" b="133802"/>
             <wp:wrapNone/>
-            <wp:docPr id="6" name="Picture 10"/>
+            <wp:docPr id="4" name="Picture 10"/>
             <wp:cNvGraphicFramePr>
               <a:graphicFrameLocks xmlns:a="http://schemas.openxmlformats.org/drawingml/2006/main" noChangeAspect="1"/>
             </wp:cNvGraphicFramePr>
@@ -2012,16 +2117,16 @@
                     </pic:cNvPicPr>
                   </pic:nvPicPr>
                   <pic:blipFill>
-                    <a:blip r:embed="rId14" cstate="print"/>
+                    <a:blip r:embed="rId12" cstate="print"/>
                     <a:srcRect/>
                     <a:stretch>
                       <a:fillRect/>
                     </a:stretch>
                   </pic:blipFill>
                   <pic:spPr bwMode="auto">
-                    <a:xfrm rot="18991558">
+                    <a:xfrm rot="16200000">
                       <a:off x="0" y="0"/>
-                      <a:ext cx="441219" cy="173470"/>
+                      <a:ext cx="442032" cy="151948"/>
                     </a:xfrm>
                     <a:prstGeom prst="rect">
                       <a:avLst/>
@@ -2040,6 +2145,17 @@
           </wp:anchor>
         </w:drawing>
       </w:r>
+      <w:r>
+        <w:rPr>
+          <w:noProof/>
+          <w:lang w:eastAsia="en-AU"/>
+        </w:rPr>
+        <w:pict>
+          <v:line id="_x0000_s1083" style="position:absolute;rotation:-360;flip:x;z-index:251737088;mso-position-horizontal-relative:text;mso-position-vertical-relative:text" from="24.95pt,5.7pt" to="238.3pt,5.7pt" strokecolor="#00b050" strokeweight="1pt">
+            <v:stroke startarrowwidth="narrow" startarrowlength="short" endarrowwidth="narrow" endarrowlength="short"/>
+          </v:line>
+        </w:pict>
+      </w:r>
     </w:p>
     <w:p>
       <w:r>
@@ -2047,19 +2163,533 @@
           <w:noProof/>
           <w:lang w:eastAsia="en-AU"/>
         </w:rPr>
+        <w:pict>
+          <v:shape id="_x0000_s1161" type="#_x0000_t32" style="position:absolute;margin-left:367.15pt;margin-top:19.4pt;width:1.8pt;height:.05pt;flip:x;z-index:251867136" o:connectortype="straight" o:regroupid="2" strokeweight="1.5pt"/>
+        </w:pict>
+      </w:r>
+      <w:r>
+        <w:rPr>
+          <w:noProof/>
+          <w:lang w:eastAsia="en-AU"/>
+        </w:rPr>
+        <w:pict>
+          <v:shape id="_x0000_s1133" type="#_x0000_t32" style="position:absolute;margin-left:280.95pt;margin-top:19.7pt;width:1.8pt;height:.45pt;flip:x y;z-index:251843584" o:connectortype="straight" o:regroupid="1" strokeweight="1.5pt"/>
+        </w:pict>
+      </w:r>
+      <w:r>
+        <w:rPr>
+          <w:noProof/>
+          <w:lang w:eastAsia="en-AU"/>
+        </w:rPr>
+        <w:pict>
+          <v:shape id="_x0000_s1179" type="#_x0000_t32" style="position:absolute;margin-left:366.8pt;margin-top:13.1pt;width:0;height:7.1pt;z-index:251885568" o:connectortype="straight" o:regroupid="2" strokeweight="1.5pt"/>
+        </w:pict>
+      </w:r>
+      <w:r>
+        <w:rPr>
+          <w:noProof/>
+          <w:lang w:eastAsia="en-AU"/>
+        </w:rPr>
+        <w:pict>
+          <v:shape id="_x0000_s1178" type="#_x0000_t32" style="position:absolute;margin-left:363.1pt;margin-top:13.4pt;width:0;height:7.1pt;z-index:251884544" o:connectortype="straight" o:regroupid="2" strokeweight="1.5pt"/>
+        </w:pict>
+      </w:r>
+      <w:r>
+        <w:rPr>
+          <w:noProof/>
+          <w:lang w:eastAsia="en-AU"/>
+        </w:rPr>
+        <w:pict>
+          <v:shape id="_x0000_s1177" type="#_x0000_t32" style="position:absolute;margin-left:359.8pt;margin-top:13.05pt;width:0;height:7.1pt;z-index:251883520" o:connectortype="straight" o:regroupid="2" strokeweight="1.5pt"/>
+        </w:pict>
+      </w:r>
+      <w:r>
+        <w:rPr>
+          <w:noProof/>
+          <w:lang w:eastAsia="en-AU"/>
+        </w:rPr>
+        <w:pict>
+          <v:shape id="_x0000_s1176" type="#_x0000_t32" style="position:absolute;margin-left:368.95pt;margin-top:19.4pt;width:0;height:86.05pt;z-index:251882496" o:connectortype="straight" o:regroupid="2" strokeweight="1.5pt"/>
+        </w:pict>
+      </w:r>
+      <w:r>
+        <w:rPr>
+          <w:noProof/>
+          <w:lang w:eastAsia="en-AU"/>
+        </w:rPr>
+        <w:pict>
+          <v:shape id="_x0000_s1175" type="#_x0000_t202" style="position:absolute;margin-left:356.85pt;margin-top:14.85pt;width:13.7pt;height:18pt;z-index:251881472" o:regroupid="2" filled="f" stroked="f" strokecolor="white [3212]">
+            <v:textbox style="mso-next-textbox:#_x0000_s1175">
+              <w:txbxContent>
+                <w:p>
+                  <w:pPr>
+                    <w:spacing w:after="0" w:line="240" w:lineRule="auto"/>
+                    <w:rPr>
+                      <w:sz w:val="12"/>
+                      <w:szCs w:val="12"/>
+                    </w:rPr>
+                  </w:pPr>
+                  <w:r>
+                    <w:rPr>
+                      <w:sz w:val="12"/>
+                      <w:szCs w:val="12"/>
+                    </w:rPr>
+                    <w:t>b</w:t>
+                  </w:r>
+                </w:p>
+              </w:txbxContent>
+            </v:textbox>
+          </v:shape>
+        </w:pict>
+      </w:r>
+      <w:r>
+        <w:rPr>
+          <w:noProof/>
+          <w:lang w:eastAsia="en-AU"/>
+        </w:rPr>
+        <w:pict>
+          <v:shape id="_x0000_s1174" type="#_x0000_t202" style="position:absolute;margin-left:347.3pt;margin-top:1.45pt;width:13.7pt;height:18pt;z-index:251880448" o:regroupid="2" filled="f" stroked="f" strokecolor="white [3212]">
+            <v:textbox style="mso-next-textbox:#_x0000_s1174">
+              <w:txbxContent>
+                <w:p>
+                  <w:pPr>
+                    <w:spacing w:after="0" w:line="240" w:lineRule="auto"/>
+                    <w:rPr>
+                      <w:sz w:val="12"/>
+                      <w:szCs w:val="12"/>
+                    </w:rPr>
+                  </w:pPr>
+                  <w:r>
+                    <w:rPr>
+                      <w:sz w:val="12"/>
+                      <w:szCs w:val="12"/>
+                    </w:rPr>
+                    <w:t>e</w:t>
+                  </w:r>
+                </w:p>
+              </w:txbxContent>
+            </v:textbox>
+          </v:shape>
+        </w:pict>
+      </w:r>
+      <w:r>
+        <w:rPr>
+          <w:noProof/>
+          <w:lang w:eastAsia="en-AU"/>
+        </w:rPr>
+        <w:pict>
+          <v:shape id="_x0000_s1173" type="#_x0000_t202" style="position:absolute;margin-left:361.7pt;margin-top:1.45pt;width:13.7pt;height:18pt;z-index:251879424" o:regroupid="2" filled="f" stroked="f" strokecolor="white [3212]">
+            <v:textbox style="mso-next-textbox:#_x0000_s1173">
+              <w:txbxContent>
+                <w:p>
+                  <w:pPr>
+                    <w:spacing w:after="0" w:line="240" w:lineRule="auto"/>
+                    <w:rPr>
+                      <w:sz w:val="12"/>
+                      <w:szCs w:val="12"/>
+                    </w:rPr>
+                  </w:pPr>
+                  <w:r>
+                    <w:rPr>
+                      <w:sz w:val="12"/>
+                      <w:szCs w:val="12"/>
+                    </w:rPr>
+                    <w:t>c</w:t>
+                  </w:r>
+                </w:p>
+              </w:txbxContent>
+            </v:textbox>
+          </v:shape>
+        </w:pict>
+      </w:r>
+      <w:r>
+        <w:rPr>
+          <w:noProof/>
+          <w:lang w:eastAsia="en-AU"/>
+        </w:rPr>
+        <w:pict>
+          <v:shape id="_x0000_s1168" type="#_x0000_t32" style="position:absolute;margin-left:346.15pt;margin-top:24pt;width:16.85pt;height:.05pt;flip:x;z-index:251874304" o:connectortype="straight" o:regroupid="2" strokeweight="1.5pt"/>
+        </w:pict>
+      </w:r>
+      <w:r>
+        <w:rPr>
+          <w:noProof/>
+          <w:lang w:eastAsia="en-AU"/>
+        </w:rPr>
+        <w:pict>
+          <v:shape id="_x0000_s1162" type="#_x0000_t32" style="position:absolute;margin-left:352.65pt;margin-top:19.4pt;width:.05pt;height:86.05pt;z-index:251868160" o:connectortype="straight" o:regroupid="2" strokeweight="1.5pt"/>
+        </w:pict>
+      </w:r>
+      <w:r>
+        <w:rPr>
+          <w:noProof/>
+          <w:lang w:eastAsia="en-AU"/>
+        </w:rPr>
+        <w:pict>
+          <v:shape id="_x0000_s1160" type="#_x0000_t32" style="position:absolute;margin-left:383.95pt;margin-top:19.4pt;width:.05pt;height:86.05pt;z-index:251866112" o:connectortype="straight" o:regroupid="2" strokeweight="1.5pt"/>
+        </w:pict>
+      </w:r>
+      <w:r>
+        <w:rPr>
+          <w:noProof/>
+          <w:lang w:eastAsia="en-AU"/>
+        </w:rPr>
+        <w:pict>
+          <v:shape id="_x0000_s1158" type="#_x0000_t32" style="position:absolute;margin-left:351.95pt;margin-top:19.4pt;width:6.8pt;height:.05pt;flip:x;z-index:251864064" o:connectortype="straight" o:regroupid="2" strokeweight="1.5pt"/>
+        </w:pict>
+      </w:r>
+      <w:r>
+        <w:rPr>
+          <w:noProof/>
+          <w:lang w:eastAsia="en-AU"/>
+        </w:rPr>
+        <w:pict>
+          <v:shape id="_x0000_s1157" type="#_x0000_t32" style="position:absolute;margin-left:363.1pt;margin-top:19.4pt;width:0;height:9.15pt;z-index:251863040" o:connectortype="straight" o:regroupid="2" strokeweight="1.5pt"/>
+        </w:pict>
+      </w:r>
+      <w:r>
+        <w:rPr>
+          <w:noProof/>
+          <w:lang w:eastAsia="en-AU"/>
+        </w:rPr>
+        <w:pict>
+          <v:shape id="_x0000_s1153" type="#_x0000_t32" style="position:absolute;margin-left:280.6pt;margin-top:13.35pt;width:0;height:7.1pt;z-index:251862016" o:connectortype="straight" o:regroupid="1" strokeweight="1.5pt"/>
+        </w:pict>
+      </w:r>
+      <w:r>
+        <w:rPr>
+          <w:noProof/>
+          <w:lang w:eastAsia="en-AU"/>
+        </w:rPr>
+        <w:pict>
+          <v:shape id="_x0000_s1152" type="#_x0000_t32" style="position:absolute;margin-left:276.9pt;margin-top:13.65pt;width:0;height:7.1pt;z-index:251860992" o:connectortype="straight" o:regroupid="1" strokeweight="1.5pt"/>
+        </w:pict>
+      </w:r>
+      <w:r>
+        <w:rPr>
+          <w:noProof/>
+          <w:lang w:eastAsia="en-AU"/>
+        </w:rPr>
+        <w:pict>
+          <v:shape id="_x0000_s1151" type="#_x0000_t32" style="position:absolute;margin-left:273.6pt;margin-top:13.3pt;width:0;height:7.1pt;z-index:251859968" o:connectortype="straight" o:regroupid="1" strokeweight="1.5pt"/>
+        </w:pict>
+      </w:r>
+      <w:r>
+        <w:rPr>
+          <w:noProof/>
+          <w:lang w:eastAsia="en-AU"/>
+        </w:rPr>
+        <w:pict>
+          <v:shape id="_x0000_s1129" type="#_x0000_t32" style="position:absolute;margin-left:282.75pt;margin-top:19.65pt;width:0;height:86.05pt;z-index:251858944" o:connectortype="straight" o:regroupid="1" strokeweight="1.5pt"/>
+        </w:pict>
+      </w:r>
+      <w:r>
+        <w:rPr>
+          <w:noProof/>
+          <w:lang w:eastAsia="en-AU"/>
+        </w:rPr>
+        <w:pict>
+          <v:shape id="_x0000_s1150" type="#_x0000_t202" style="position:absolute;margin-left:270.65pt;margin-top:15.1pt;width:13.7pt;height:18pt;z-index:251857920" o:regroupid="1" filled="f" stroked="f" strokecolor="white [3212]">
+            <v:textbox style="mso-next-textbox:#_x0000_s1150">
+              <w:txbxContent>
+                <w:p>
+                  <w:pPr>
+                    <w:spacing w:after="0" w:line="240" w:lineRule="auto"/>
+                    <w:rPr>
+                      <w:sz w:val="12"/>
+                      <w:szCs w:val="12"/>
+                    </w:rPr>
+                  </w:pPr>
+                  <w:r>
+                    <w:rPr>
+                      <w:sz w:val="12"/>
+                      <w:szCs w:val="12"/>
+                    </w:rPr>
+                    <w:t>b</w:t>
+                  </w:r>
+                </w:p>
+              </w:txbxContent>
+            </v:textbox>
+          </v:shape>
+        </w:pict>
+      </w:r>
+      <w:r>
+        <w:rPr>
+          <w:noProof/>
+          <w:lang w:eastAsia="en-AU"/>
+        </w:rPr>
+        <w:pict>
+          <v:shape id="_x0000_s1149" type="#_x0000_t202" style="position:absolute;margin-left:261.1pt;margin-top:1.7pt;width:13.7pt;height:18pt;z-index:251856896" o:regroupid="1" filled="f" stroked="f" strokecolor="white [3212]">
+            <v:textbox style="mso-next-textbox:#_x0000_s1149">
+              <w:txbxContent>
+                <w:p>
+                  <w:pPr>
+                    <w:spacing w:after="0" w:line="240" w:lineRule="auto"/>
+                    <w:rPr>
+                      <w:sz w:val="12"/>
+                      <w:szCs w:val="12"/>
+                    </w:rPr>
+                  </w:pPr>
+                  <w:r>
+                    <w:rPr>
+                      <w:sz w:val="12"/>
+                      <w:szCs w:val="12"/>
+                    </w:rPr>
+                    <w:t>e</w:t>
+                  </w:r>
+                </w:p>
+              </w:txbxContent>
+            </v:textbox>
+          </v:shape>
+        </w:pict>
+      </w:r>
+      <w:r>
+        <w:rPr>
+          <w:noProof/>
+          <w:lang w:eastAsia="en-AU"/>
+        </w:rPr>
+        <w:pict>
+          <v:shape id="_x0000_s1148" type="#_x0000_t202" style="position:absolute;margin-left:275.5pt;margin-top:1.7pt;width:13.7pt;height:18pt;z-index:251855872" o:regroupid="1" filled="f" stroked="f" strokecolor="white [3212]">
+            <v:textbox style="mso-next-textbox:#_x0000_s1148">
+              <w:txbxContent>
+                <w:p>
+                  <w:pPr>
+                    <w:spacing w:after="0" w:line="240" w:lineRule="auto"/>
+                    <w:rPr>
+                      <w:sz w:val="12"/>
+                      <w:szCs w:val="12"/>
+                    </w:rPr>
+                  </w:pPr>
+                  <w:r>
+                    <w:rPr>
+                      <w:sz w:val="12"/>
+                      <w:szCs w:val="12"/>
+                    </w:rPr>
+                    <w:t>c</w:t>
+                  </w:r>
+                </w:p>
+              </w:txbxContent>
+            </v:textbox>
+          </v:shape>
+        </w:pict>
+      </w:r>
+      <w:r>
+        <w:rPr>
+          <w:noProof/>
+          <w:lang w:eastAsia="en-AU"/>
+        </w:rPr>
+        <w:pict>
+          <v:shape id="_x0000_s1143" type="#_x0000_t32" style="position:absolute;margin-left:259.95pt;margin-top:24.25pt;width:16.85pt;height:.05pt;flip:x;z-index:251850752" o:connectortype="straight" o:regroupid="1" strokeweight="1.5pt"/>
+        </w:pict>
+      </w:r>
+      <w:r>
+        <w:rPr>
+          <w:noProof/>
+          <w:lang w:eastAsia="en-AU"/>
+        </w:rPr>
+        <w:pict>
+          <v:shape id="_x0000_s1130" type="#_x0000_t32" style="position:absolute;margin-left:266.45pt;margin-top:19.65pt;width:.05pt;height:86.05pt;z-index:251844608" o:connectortype="straight" o:regroupid="1" strokeweight="1.5pt"/>
+        </w:pict>
+      </w:r>
+      <w:r>
+        <w:rPr>
+          <w:noProof/>
+          <w:lang w:eastAsia="en-AU"/>
+        </w:rPr>
+        <w:pict>
+          <v:shape id="_x0000_s1136" type="#_x0000_t32" style="position:absolute;margin-left:297.75pt;margin-top:19.65pt;width:.05pt;height:86.05pt;z-index:251842560" o:connectortype="straight" o:regroupid="1" strokeweight="1.5pt"/>
+        </w:pict>
+      </w:r>
+      <w:r>
+        <w:rPr>
+          <w:noProof/>
+          <w:lang w:eastAsia="en-AU"/>
+        </w:rPr>
+        <w:pict>
+          <v:shape id="_x0000_s1132" type="#_x0000_t32" style="position:absolute;margin-left:265.75pt;margin-top:19.65pt;width:6.8pt;height:.05pt;flip:x;z-index:251840512" o:connectortype="straight" o:regroupid="1" strokeweight="1.5pt"/>
+        </w:pict>
+      </w:r>
+      <w:r>
+        <w:rPr>
+          <w:noProof/>
+          <w:lang w:eastAsia="en-AU"/>
+        </w:rPr>
+        <w:pict>
+          <v:shape id="_x0000_s1131" type="#_x0000_t32" style="position:absolute;margin-left:276.9pt;margin-top:19.65pt;width:0;height:9.15pt;z-index:251839488" o:connectortype="straight" o:regroupid="1" strokeweight="1.5pt"/>
+        </w:pict>
+      </w:r>
+    </w:p>
+    <w:p>
+      <w:r>
+        <w:rPr>
+          <w:noProof/>
+          <w:lang w:eastAsia="en-AU"/>
+        </w:rPr>
+        <w:pict>
+          <v:shape id="_x0000_s1172" type="#_x0000_t202" style="position:absolute;margin-left:379pt;margin-top:3.1pt;width:36.45pt;height:18pt;z-index:251878400" o:regroupid="2" filled="f" stroked="f" strokecolor="white [3212]">
+            <v:textbox style="mso-next-textbox:#_x0000_s1172">
+              <w:txbxContent>
+                <w:p>
+                  <w:pPr>
+                    <w:spacing w:after="0" w:line="240" w:lineRule="auto"/>
+                    <w:rPr>
+                      <w:sz w:val="16"/>
+                      <w:szCs w:val="16"/>
+                    </w:rPr>
+                  </w:pPr>
+                  <w:r>
+                    <w:rPr>
+                      <w:sz w:val="16"/>
+                      <w:szCs w:val="16"/>
+                    </w:rPr>
+                    <w:t>470</w:t>
+                  </w:r>
+                  <w:r>
+                    <w:rPr>
+                      <w:rFonts w:cstheme="minorHAnsi"/>
+                      <w:sz w:val="16"/>
+                      <w:szCs w:val="16"/>
+                    </w:rPr>
+                    <w:t>Ω</w:t>
+                  </w:r>
+                </w:p>
+              </w:txbxContent>
+            </v:textbox>
+          </v:shape>
+        </w:pict>
+      </w:r>
+      <w:r>
+        <w:rPr>
+          <w:noProof/>
+          <w:lang w:eastAsia="en-AU"/>
+        </w:rPr>
+        <w:pict>
+          <v:shape id="_x0000_s1171" type="#_x0000_t202" style="position:absolute;margin-left:324.3pt;margin-top:3.1pt;width:38.4pt;height:18pt;z-index:251877376" o:regroupid="2" filled="f" stroked="f" strokecolor="white [3212]">
+            <v:textbox style="mso-next-textbox:#_x0000_s1171">
+              <w:txbxContent>
+                <w:p>
+                  <w:pPr>
+                    <w:spacing w:after="0" w:line="240" w:lineRule="auto"/>
+                    <w:rPr>
+                      <w:sz w:val="16"/>
+                      <w:szCs w:val="16"/>
+                    </w:rPr>
+                  </w:pPr>
+                  <w:r>
+                    <w:rPr>
+                      <w:sz w:val="16"/>
+                      <w:szCs w:val="16"/>
+                    </w:rPr>
+                    <w:t>220</w:t>
+                  </w:r>
+                  <w:r>
+                    <w:rPr>
+                      <w:rFonts w:cstheme="minorHAnsi"/>
+                      <w:sz w:val="16"/>
+                      <w:szCs w:val="16"/>
+                    </w:rPr>
+                    <w:t>Ω</w:t>
+                  </w:r>
+                </w:p>
+              </w:txbxContent>
+            </v:textbox>
+          </v:shape>
+        </w:pict>
+      </w:r>
+      <w:r>
+        <w:rPr>
+          <w:noProof/>
+          <w:lang w:eastAsia="en-AU"/>
+        </w:rPr>
+        <w:pict>
+          <v:shape id="_x0000_s1147" type="#_x0000_t202" style="position:absolute;margin-left:292.8pt;margin-top:3.35pt;width:36.45pt;height:18pt;z-index:251854848" o:regroupid="1" filled="f" stroked="f" strokecolor="white [3212]">
+            <v:textbox style="mso-next-textbox:#_x0000_s1147">
+              <w:txbxContent>
+                <w:p>
+                  <w:pPr>
+                    <w:spacing w:after="0" w:line="240" w:lineRule="auto"/>
+                    <w:rPr>
+                      <w:sz w:val="16"/>
+                      <w:szCs w:val="16"/>
+                    </w:rPr>
+                  </w:pPr>
+                  <w:r>
+                    <w:rPr>
+                      <w:sz w:val="16"/>
+                      <w:szCs w:val="16"/>
+                    </w:rPr>
+                    <w:t>470</w:t>
+                  </w:r>
+                  <w:r>
+                    <w:rPr>
+                      <w:rFonts w:cstheme="minorHAnsi"/>
+                      <w:sz w:val="16"/>
+                      <w:szCs w:val="16"/>
+                    </w:rPr>
+                    <w:t>Ω</w:t>
+                  </w:r>
+                </w:p>
+              </w:txbxContent>
+            </v:textbox>
+          </v:shape>
+        </w:pict>
+      </w:r>
+      <w:r>
+        <w:rPr>
+          <w:noProof/>
+          <w:lang w:eastAsia="en-AU"/>
+        </w:rPr>
+        <w:pict>
+          <v:shape id="_x0000_s1146" type="#_x0000_t202" style="position:absolute;margin-left:238.1pt;margin-top:3.35pt;width:38.4pt;height:18pt;z-index:251853824" o:regroupid="1" filled="f" stroked="f" strokecolor="white [3212]">
+            <v:textbox style="mso-next-textbox:#_x0000_s1146">
+              <w:txbxContent>
+                <w:p>
+                  <w:pPr>
+                    <w:spacing w:after="0" w:line="240" w:lineRule="auto"/>
+                    <w:rPr>
+                      <w:sz w:val="16"/>
+                      <w:szCs w:val="16"/>
+                    </w:rPr>
+                  </w:pPr>
+                  <w:r>
+                    <w:rPr>
+                      <w:sz w:val="16"/>
+                      <w:szCs w:val="16"/>
+                    </w:rPr>
+                    <w:t>220</w:t>
+                  </w:r>
+                  <w:r>
+                    <w:rPr>
+                      <w:rFonts w:cstheme="minorHAnsi"/>
+                      <w:sz w:val="16"/>
+                      <w:szCs w:val="16"/>
+                    </w:rPr>
+                    <w:t>Ω</w:t>
+                  </w:r>
+                </w:p>
+              </w:txbxContent>
+            </v:textbox>
+          </v:shape>
+        </w:pict>
+      </w:r>
+      <w:r>
+        <w:rPr>
+          <w:noProof/>
+          <w:lang w:eastAsia="en-AU"/>
+        </w:rPr>
         <w:drawing>
-          <wp:anchor distT="0" distB="0" distL="114300" distR="114300" simplePos="0" relativeHeight="251688960" behindDoc="0" locked="0" layoutInCell="1" allowOverlap="1">
+          <wp:anchor distT="0" distB="0" distL="114300" distR="114300" simplePos="0" relativeHeight="251655165" behindDoc="0" locked="0" layoutInCell="1" allowOverlap="1">
             <wp:simplePos x="0" y="0"/>
             <wp:positionH relativeFrom="column">
-              <wp:posOffset>5161505</wp:posOffset>
+              <wp:posOffset>4597400</wp:posOffset>
             </wp:positionH>
             <wp:positionV relativeFrom="paragraph">
-              <wp:posOffset>310486</wp:posOffset>
+              <wp:posOffset>124460</wp:posOffset>
             </wp:positionV>
-            <wp:extent cx="441218" cy="172835"/>
-            <wp:effectExtent l="19050" t="133350" r="0" b="112915"/>
+            <wp:extent cx="389890" cy="135255"/>
+            <wp:effectExtent l="0" t="133350" r="0" b="131445"/>
             <wp:wrapNone/>
-            <wp:docPr id="12" name="Picture 10"/>
+            <wp:docPr id="32" name="Picture 3"/>
             <wp:cNvGraphicFramePr>
               <a:graphicFrameLocks xmlns:a="http://schemas.openxmlformats.org/drawingml/2006/main" noChangeAspect="1"/>
             </wp:cNvGraphicFramePr>
@@ -2067,22 +2697,22 @@
               <a:graphicData uri="http://schemas.openxmlformats.org/drawingml/2006/picture">
                 <pic:pic xmlns:pic="http://schemas.openxmlformats.org/drawingml/2006/picture">
                   <pic:nvPicPr>
-                    <pic:cNvPr id="0" name="Picture 10"/>
+                    <pic:cNvPr id="0" name="Picture 3"/>
                     <pic:cNvPicPr>
                       <a:picLocks noChangeAspect="1" noChangeArrowheads="1"/>
                     </pic:cNvPicPr>
                   </pic:nvPicPr>
                   <pic:blipFill>
-                    <a:blip r:embed="rId14" cstate="print"/>
+                    <a:blip r:embed="rId13" cstate="print"/>
                     <a:srcRect/>
                     <a:stretch>
                       <a:fillRect/>
                     </a:stretch>
                   </pic:blipFill>
                   <pic:spPr bwMode="auto">
-                    <a:xfrm rot="2595083">
+                    <a:xfrm rot="3610060">
                       <a:off x="0" y="0"/>
-                      <a:ext cx="441218" cy="172835"/>
+                      <a:ext cx="389890" cy="135255"/>
                     </a:xfrm>
                     <a:prstGeom prst="rect">
                       <a:avLst/>
@@ -2101,100 +2731,24 @@
           </wp:anchor>
         </w:drawing>
       </w:r>
-    </w:p>
-    <w:p>
-      <w:r>
-        <w:rPr>
-          <w:noProof/>
-          <w:lang w:eastAsia="en-AU"/>
-        </w:rPr>
-        <w:pict>
-          <v:shape id="_x0000_s1090" type="#_x0000_t202" style="position:absolute;margin-left:-26.35pt;margin-top:20pt;width:34.75pt;height:18pt;z-index:251743232" filled="f" stroked="f" strokecolor="white [3212]">
-            <v:textbox style="mso-next-textbox:#_x0000_s1090">
-              <w:txbxContent>
-                <w:p>
-                  <w:pPr>
-                    <w:spacing w:after="0" w:line="240" w:lineRule="auto"/>
-                    <w:rPr>
-                      <w:sz w:val="16"/>
-                      <w:szCs w:val="16"/>
-                    </w:rPr>
-                  </w:pPr>
-                  <w:r>
-                    <w:rPr>
-                      <w:sz w:val="16"/>
-                      <w:szCs w:val="16"/>
-                    </w:rPr>
-                    <w:t>9VDC</w:t>
-                  </w:r>
-                </w:p>
-              </w:txbxContent>
-            </v:textbox>
-          </v:shape>
-        </w:pict>
-      </w:r>
-    </w:p>
-    <w:p>
-      <w:r>
-        <w:rPr>
-          <w:noProof/>
-          <w:lang w:eastAsia="en-AU"/>
-        </w:rPr>
-        <w:pict>
-          <v:shape id="_x0000_s1087" type="#_x0000_t32" style="position:absolute;margin-left:4.6pt;margin-top:3pt;width:78.6pt;height:.05pt;z-index:251741184" o:connectortype="straight" strokeweight="6pt"/>
-        </w:pict>
-      </w:r>
-      <w:r>
-        <w:rPr>
-          <w:noProof/>
-          <w:lang w:eastAsia="en-AU"/>
-        </w:rPr>
-        <w:pict>
-          <v:shape id="_x0000_s1086" type="#_x0000_t32" style="position:absolute;margin-left:226.85pt;margin-top:10.5pt;width:0;height:31.05pt;flip:y;z-index:251740160" o:connectortype="straight" strokecolor="#c00000" strokeweight="1pt">
-            <v:stroke endarrow="oval"/>
-          </v:shape>
-        </w:pict>
-      </w:r>
-      <w:r>
-        <w:rPr>
-          <w:noProof/>
-          <w:lang w:eastAsia="en-AU"/>
-        </w:rPr>
-        <w:pict>
-          <v:shape id="_x0000_s1084" type="#_x0000_t32" style="position:absolute;margin-left:238.25pt;margin-top:10.5pt;width:.05pt;height:46.1pt;z-index:251738112" o:connectortype="straight" strokecolor="#00b050" strokeweight="1pt">
-            <v:stroke startarrow="oval" endarrowwidth="narrow" endarrowlength="short"/>
-          </v:shape>
-        </w:pict>
-      </w:r>
-      <w:r>
-        <w:rPr>
-          <w:noProof/>
-          <w:lang w:eastAsia="en-AU"/>
-        </w:rPr>
-        <w:pict>
-          <v:shape id="_x0000_s1067" type="#_x0000_t32" style="position:absolute;margin-left:309pt;margin-top:10.5pt;width:0;height:41.05pt;flip:y;z-index:251710464" o:connectortype="straight" strokecolor="#0070c0" strokeweight="1pt">
-            <v:stroke endarrow="oval"/>
-          </v:shape>
-        </w:pict>
-      </w:r>
       <w:r>
         <w:rPr>
           <w:noProof/>
           <w:lang w:eastAsia="en-AU"/>
         </w:rPr>
         <w:drawing>
-          <wp:anchor distT="0" distB="0" distL="114300" distR="114300" simplePos="0" relativeHeight="251682816" behindDoc="0" locked="0" layoutInCell="1" allowOverlap="1">
+          <wp:anchor distT="0" distB="0" distL="114300" distR="114300" simplePos="0" relativeHeight="251656190" behindDoc="0" locked="0" layoutInCell="1" allowOverlap="1">
             <wp:simplePos x="0" y="0"/>
             <wp:positionH relativeFrom="column">
-              <wp:posOffset>5161280</wp:posOffset>
+              <wp:posOffset>4421135</wp:posOffset>
             </wp:positionH>
             <wp:positionV relativeFrom="paragraph">
-              <wp:posOffset>22225</wp:posOffset>
+              <wp:posOffset>72856</wp:posOffset>
             </wp:positionV>
-            <wp:extent cx="440690" cy="177800"/>
-            <wp:effectExtent l="19050" t="133350" r="0" b="107950"/>
+            <wp:extent cx="267506" cy="266604"/>
+            <wp:effectExtent l="57150" t="38100" r="37294" b="38196"/>
             <wp:wrapNone/>
-            <wp:docPr id="10" name="Picture 10"/>
+            <wp:docPr id="31" name="Picture 4"/>
             <wp:cNvGraphicFramePr>
               <a:graphicFrameLocks xmlns:a="http://schemas.openxmlformats.org/drawingml/2006/main" noChangeAspect="1"/>
             </wp:cNvGraphicFramePr>
@@ -2202,7 +2756,7 @@
               <a:graphicData uri="http://schemas.openxmlformats.org/drawingml/2006/picture">
                 <pic:pic xmlns:pic="http://schemas.openxmlformats.org/drawingml/2006/picture">
                   <pic:nvPicPr>
-                    <pic:cNvPr id="0" name="Picture 10"/>
+                    <pic:cNvPr id="0" name="Picture 4"/>
                     <pic:cNvPicPr>
                       <a:picLocks noChangeAspect="1" noChangeArrowheads="1"/>
                     </pic:cNvPicPr>
@@ -2215,9 +2769,9 @@
                     </a:stretch>
                   </pic:blipFill>
                   <pic:spPr bwMode="auto">
-                    <a:xfrm rot="18991558">
+                    <a:xfrm rot="14770295">
                       <a:off x="0" y="0"/>
-                      <a:ext cx="440690" cy="177800"/>
+                      <a:ext cx="267506" cy="266604"/>
                     </a:xfrm>
                     <a:prstGeom prst="rect">
                       <a:avLst/>
@@ -2236,6 +2790,124 @@
           </wp:anchor>
         </w:drawing>
       </w:r>
+      <w:r>
+        <w:rPr>
+          <w:noProof/>
+          <w:lang w:eastAsia="en-AU"/>
+        </w:rPr>
+        <w:drawing>
+          <wp:anchor distT="0" distB="0" distL="114300" distR="114300" simplePos="0" relativeHeight="251796480" behindDoc="0" locked="0" layoutInCell="1" allowOverlap="1">
+            <wp:simplePos x="0" y="0"/>
+            <wp:positionH relativeFrom="column">
+              <wp:posOffset>3496945</wp:posOffset>
+            </wp:positionH>
+            <wp:positionV relativeFrom="paragraph">
+              <wp:posOffset>146050</wp:posOffset>
+            </wp:positionV>
+            <wp:extent cx="389890" cy="134620"/>
+            <wp:effectExtent l="0" t="133350" r="0" b="113030"/>
+            <wp:wrapNone/>
+            <wp:docPr id="9" name="Picture 3"/>
+            <wp:cNvGraphicFramePr>
+              <a:graphicFrameLocks xmlns:a="http://schemas.openxmlformats.org/drawingml/2006/main" noChangeAspect="1"/>
+            </wp:cNvGraphicFramePr>
+            <a:graphic xmlns:a="http://schemas.openxmlformats.org/drawingml/2006/main">
+              <a:graphicData uri="http://schemas.openxmlformats.org/drawingml/2006/picture">
+                <pic:pic xmlns:pic="http://schemas.openxmlformats.org/drawingml/2006/picture">
+                  <pic:nvPicPr>
+                    <pic:cNvPr id="0" name="Picture 3"/>
+                    <pic:cNvPicPr>
+                      <a:picLocks noChangeAspect="1" noChangeArrowheads="1"/>
+                    </pic:cNvPicPr>
+                  </pic:nvPicPr>
+                  <pic:blipFill>
+                    <a:blip r:embed="rId15" cstate="print"/>
+                    <a:srcRect/>
+                    <a:stretch>
+                      <a:fillRect/>
+                    </a:stretch>
+                  </pic:blipFill>
+                  <pic:spPr bwMode="auto">
+                    <a:xfrm rot="3610060">
+                      <a:off x="0" y="0"/>
+                      <a:ext cx="389890" cy="134620"/>
+                    </a:xfrm>
+                    <a:prstGeom prst="rect">
+                      <a:avLst/>
+                    </a:prstGeom>
+                    <a:noFill/>
+                    <a:ln w="9525">
+                      <a:noFill/>
+                      <a:miter lim="800000"/>
+                      <a:headEnd/>
+                      <a:tailEnd/>
+                    </a:ln>
+                  </pic:spPr>
+                </pic:pic>
+              </a:graphicData>
+            </a:graphic>
+          </wp:anchor>
+        </w:drawing>
+      </w:r>
+      <w:r>
+        <w:rPr>
+          <w:noProof/>
+          <w:lang w:eastAsia="en-AU"/>
+        </w:rPr>
+        <w:drawing>
+          <wp:anchor distT="0" distB="0" distL="114300" distR="114300" simplePos="0" relativeHeight="251799552" behindDoc="0" locked="0" layoutInCell="1" allowOverlap="1">
+            <wp:simplePos x="0" y="0"/>
+            <wp:positionH relativeFrom="column">
+              <wp:posOffset>3324722</wp:posOffset>
+            </wp:positionH>
+            <wp:positionV relativeFrom="paragraph">
+              <wp:posOffset>77190</wp:posOffset>
+            </wp:positionV>
+            <wp:extent cx="267506" cy="266603"/>
+            <wp:effectExtent l="57150" t="38100" r="37294" b="38197"/>
+            <wp:wrapNone/>
+            <wp:docPr id="14" name="Picture 4"/>
+            <wp:cNvGraphicFramePr>
+              <a:graphicFrameLocks xmlns:a="http://schemas.openxmlformats.org/drawingml/2006/main" noChangeAspect="1"/>
+            </wp:cNvGraphicFramePr>
+            <a:graphic xmlns:a="http://schemas.openxmlformats.org/drawingml/2006/main">
+              <a:graphicData uri="http://schemas.openxmlformats.org/drawingml/2006/picture">
+                <pic:pic xmlns:pic="http://schemas.openxmlformats.org/drawingml/2006/picture">
+                  <pic:nvPicPr>
+                    <pic:cNvPr id="0" name="Picture 4"/>
+                    <pic:cNvPicPr>
+                      <a:picLocks noChangeAspect="1" noChangeArrowheads="1"/>
+                    </pic:cNvPicPr>
+                  </pic:nvPicPr>
+                  <pic:blipFill>
+                    <a:blip r:embed="rId14" cstate="print"/>
+                    <a:srcRect/>
+                    <a:stretch>
+                      <a:fillRect/>
+                    </a:stretch>
+                  </pic:blipFill>
+                  <pic:spPr bwMode="auto">
+                    <a:xfrm rot="14770295">
+                      <a:off x="0" y="0"/>
+                      <a:ext cx="267506" cy="266603"/>
+                    </a:xfrm>
+                    <a:prstGeom prst="rect">
+                      <a:avLst/>
+                    </a:prstGeom>
+                    <a:noFill/>
+                    <a:ln w="9525">
+                      <a:noFill/>
+                      <a:miter lim="800000"/>
+                      <a:headEnd/>
+                      <a:tailEnd/>
+                    </a:ln>
+                  </pic:spPr>
+                </pic:pic>
+              </a:graphicData>
+            </a:graphic>
+          </wp:anchor>
+        </w:drawing>
+      </w:r>
     </w:p>
     <w:p>
       <w:r>
@@ -2244,20 +2916,198 @@
           <w:lang w:eastAsia="en-AU"/>
         </w:rPr>
         <w:pict>
-          <v:line id="_x0000_s1085" style="position:absolute;rotation:-360;flip:x y;z-index:251739136" from="12.55pt,16.1pt" to="226.85pt,16.1pt" strokecolor="#c00000" strokeweight="1pt">
+          <v:shape id="_x0000_s1165" type="#_x0000_t202" style="position:absolute;margin-left:343.5pt;margin-top:48.7pt;width:19.25pt;height:18pt;z-index:251871232" o:regroupid="2" filled="f" stroked="f" strokecolor="white [3212]">
+            <v:textbox style="mso-next-textbox:#_x0000_s1165">
+              <w:txbxContent>
+                <w:p>
+                  <w:pPr>
+                    <w:spacing w:after="0" w:line="240" w:lineRule="auto"/>
+                    <w:rPr>
+                      <w:sz w:val="24"/>
+                      <w:szCs w:val="24"/>
+                    </w:rPr>
+                  </w:pPr>
+                  <w:r>
+                    <w:rPr>
+                      <w:sz w:val="24"/>
+                      <w:szCs w:val="24"/>
+                    </w:rPr>
+                    <w:t>-</w:t>
+                  </w:r>
+                </w:p>
+              </w:txbxContent>
+            </v:textbox>
+          </v:shape>
+        </w:pict>
+      </w:r>
+      <w:r>
+        <w:rPr>
+          <w:noProof/>
+          <w:lang w:eastAsia="en-AU"/>
+        </w:rPr>
+        <w:pict>
+          <v:shape id="_x0000_s1164" type="#_x0000_t202" style="position:absolute;margin-left:363.1pt;margin-top:49.65pt;width:19.25pt;height:22.6pt;z-index:251870208" o:regroupid="2" filled="f" stroked="f" strokecolor="white [3212]">
+            <v:textbox style="mso-next-textbox:#_x0000_s1164">
+              <w:txbxContent>
+                <w:p>
+                  <w:pPr>
+                    <w:spacing w:after="0" w:line="240" w:lineRule="auto"/>
+                    <w:rPr>
+                      <w:sz w:val="16"/>
+                      <w:szCs w:val="16"/>
+                    </w:rPr>
+                  </w:pPr>
+                  <w:r>
+                    <w:rPr>
+                      <w:sz w:val="16"/>
+                      <w:szCs w:val="16"/>
+                    </w:rPr>
+                    <w:t>S</w:t>
+                  </w:r>
+                </w:p>
+              </w:txbxContent>
+            </v:textbox>
+          </v:shape>
+        </w:pict>
+      </w:r>
+      <w:r>
+        <w:rPr>
+          <w:noProof/>
+          <w:lang w:eastAsia="en-AU"/>
+        </w:rPr>
+        <w:pict>
+          <v:shape id="_x0000_s1163" type="#_x0000_t202" style="position:absolute;margin-left:373.65pt;margin-top:49.65pt;width:19.25pt;height:18pt;z-index:251869184" o:regroupid="2" filled="f" stroked="f" strokecolor="white [3212]">
+            <v:textbox style="mso-next-textbox:#_x0000_s1163">
+              <w:txbxContent>
+                <w:p>
+                  <w:pPr>
+                    <w:spacing w:after="0" w:line="240" w:lineRule="auto"/>
+                    <w:rPr>
+                      <w:sz w:val="24"/>
+                      <w:szCs w:val="24"/>
+                    </w:rPr>
+                  </w:pPr>
+                  <w:r>
+                    <w:rPr>
+                      <w:sz w:val="24"/>
+                      <w:szCs w:val="24"/>
+                    </w:rPr>
+                    <w:t>+</w:t>
+                  </w:r>
+                </w:p>
+              </w:txbxContent>
+            </v:textbox>
+          </v:shape>
+        </w:pict>
+      </w:r>
+      <w:r>
+        <w:rPr>
+          <w:noProof/>
+          <w:lang w:eastAsia="en-AU"/>
+        </w:rPr>
+        <w:pict>
+          <v:shape id="_x0000_s1140" type="#_x0000_t202" style="position:absolute;margin-left:257.3pt;margin-top:48.95pt;width:19.25pt;height:18pt;z-index:251847680" o:regroupid="1" filled="f" stroked="f" strokecolor="white [3212]">
+            <v:textbox style="mso-next-textbox:#_x0000_s1140">
+              <w:txbxContent>
+                <w:p>
+                  <w:pPr>
+                    <w:spacing w:after="0" w:line="240" w:lineRule="auto"/>
+                    <w:rPr>
+                      <w:sz w:val="24"/>
+                      <w:szCs w:val="24"/>
+                    </w:rPr>
+                  </w:pPr>
+                  <w:r>
+                    <w:rPr>
+                      <w:sz w:val="24"/>
+                      <w:szCs w:val="24"/>
+                    </w:rPr>
+                    <w:t>-</w:t>
+                  </w:r>
+                </w:p>
+              </w:txbxContent>
+            </v:textbox>
+          </v:shape>
+        </w:pict>
+      </w:r>
+      <w:r>
+        <w:rPr>
+          <w:noProof/>
+          <w:lang w:eastAsia="en-AU"/>
+        </w:rPr>
+        <w:pict>
+          <v:shape id="_x0000_s1139" type="#_x0000_t202" style="position:absolute;margin-left:276.9pt;margin-top:49.9pt;width:19.25pt;height:22.6pt;z-index:251846656" o:regroupid="1" filled="f" stroked="f" strokecolor="white [3212]">
+            <v:textbox style="mso-next-textbox:#_x0000_s1139">
+              <w:txbxContent>
+                <w:p>
+                  <w:pPr>
+                    <w:spacing w:after="0" w:line="240" w:lineRule="auto"/>
+                    <w:rPr>
+                      <w:sz w:val="16"/>
+                      <w:szCs w:val="16"/>
+                    </w:rPr>
+                  </w:pPr>
+                  <w:r>
+                    <w:rPr>
+                      <w:sz w:val="16"/>
+                      <w:szCs w:val="16"/>
+                    </w:rPr>
+                    <w:t>S</w:t>
+                  </w:r>
+                </w:p>
+              </w:txbxContent>
+            </v:textbox>
+          </v:shape>
+        </w:pict>
+      </w:r>
+      <w:r>
+        <w:rPr>
+          <w:noProof/>
+          <w:lang w:eastAsia="en-AU"/>
+        </w:rPr>
+        <w:pict>
+          <v:shape id="_x0000_s1138" type="#_x0000_t202" style="position:absolute;margin-left:287.45pt;margin-top:49.9pt;width:19.25pt;height:18pt;z-index:251845632" o:regroupid="1" filled="f" stroked="f" strokecolor="white [3212]">
+            <v:textbox style="mso-next-textbox:#_x0000_s1138">
+              <w:txbxContent>
+                <w:p>
+                  <w:pPr>
+                    <w:spacing w:after="0" w:line="240" w:lineRule="auto"/>
+                    <w:rPr>
+                      <w:sz w:val="24"/>
+                      <w:szCs w:val="24"/>
+                    </w:rPr>
+                  </w:pPr>
+                  <w:r>
+                    <w:rPr>
+                      <w:sz w:val="24"/>
+                      <w:szCs w:val="24"/>
+                    </w:rPr>
+                    <w:t>+</w:t>
+                  </w:r>
+                </w:p>
+              </w:txbxContent>
+            </v:textbox>
+          </v:shape>
+        </w:pict>
+      </w:r>
+      <w:r>
+        <w:rPr>
+          <w:noProof/>
+          <w:lang w:eastAsia="en-AU"/>
+        </w:rPr>
+        <w:pict>
+          <v:line id="_x0000_s1187" style="position:absolute;rotation:-360;flip:x y;z-index:251830272" from="297.9pt,74.25pt" to="415.45pt,74.25pt" strokecolor="#c00000" strokeweight="1pt">
             <v:stroke startarrowwidth="narrow" startarrowlength="short"/>
           </v:line>
         </w:pict>
       </w:r>
-    </w:p>
-    <w:p>
-      <w:r>
-        <w:rPr>
-          <w:noProof/>
-          <w:lang w:eastAsia="en-AU"/>
-        </w:rPr>
-        <w:pict>
-          <v:line id="_x0000_s1083" style="position:absolute;rotation:-360;flip:x;z-index:251737088" from="24.95pt,5.7pt" to="238.3pt,5.7pt" strokecolor="#00b050" strokeweight="1pt">
+      <w:r>
+        <w:rPr>
+          <w:noProof/>
+          <w:lang w:eastAsia="en-AU"/>
+        </w:rPr>
+        <w:pict>
+          <v:line id="_x0000_s1190" style="position:absolute;rotation:-360;flip:x;z-index:251833344" from="238.95pt,81.9pt" to="352.6pt,81.9pt" strokecolor="#00b050" strokeweight="1pt">
             <v:stroke startarrowwidth="narrow" startarrowlength="short" endarrowwidth="narrow" endarrowlength="short"/>
           </v:line>
         </w:pict>
@@ -2268,13 +3118,63 @@
           <w:lang w:eastAsia="en-AU"/>
         </w:rPr>
         <w:pict>
-          <v:shape id="_x0000_s1068" type="#_x0000_t32" style="position:absolute;margin-left:308pt;margin-top:.4pt;width:77.6pt;height:.25pt;flip:x;z-index:251711488" o:connectortype="straight" strokecolor="#0070c0" strokeweight="1pt"/>
+          <v:line id="_x0000_s1192" style="position:absolute;rotation:-360;flip:x y;z-index:251835392" from="352.6pt,54.5pt" to="352.6pt,81.55pt" strokecolor="#00b050" strokeweight="1pt">
+            <v:stroke startarrowwidth="narrow" startarrowlength="short" endarrowwidth="narrow" endarrowlength="short"/>
+          </v:line>
+        </w:pict>
+      </w:r>
+      <w:r>
+        <w:rPr>
+          <w:noProof/>
+          <w:lang w:eastAsia="en-AU"/>
+        </w:rPr>
+        <w:pict>
+          <v:line id="_x0000_s1191" style="position:absolute;rotation:-360;flip:x y;z-index:251834368" from="266.8pt,54.5pt" to="266.8pt,81.55pt" strokecolor="#00b050" strokeweight="1pt">
+            <v:stroke startarrowwidth="narrow" startarrowlength="short" endarrowwidth="narrow" endarrowlength="short"/>
+          </v:line>
+        </w:pict>
+      </w:r>
+      <w:r>
+        <w:rPr>
+          <w:noProof/>
+          <w:lang w:eastAsia="en-AU"/>
+        </w:rPr>
+        <w:pict>
+          <v:line id="_x0000_s1189" style="position:absolute;rotation:-360;flip:x y;z-index:251832320" from="383.95pt,51.95pt" to="383.95pt,74.25pt" strokecolor="#c00000" strokeweight="1pt">
+            <v:stroke startarrowwidth="narrow" startarrowlength="short"/>
+          </v:line>
+        </w:pict>
+      </w:r>
+      <w:r>
+        <w:rPr>
+          <w:noProof/>
+          <w:lang w:eastAsia="en-AU"/>
+        </w:rPr>
+        <w:pict>
+          <v:line id="_x0000_s1188" style="position:absolute;rotation:-360;flip:x y;z-index:251831296" from="297.9pt,51.95pt" to="297.9pt,74.25pt" strokecolor="#c00000" strokeweight="1pt">
+            <v:stroke startarrowwidth="narrow" startarrowlength="short"/>
+          </v:line>
+        </w:pict>
+      </w:r>
+      <w:r>
+        <w:rPr>
+          <w:noProof/>
+          <w:lang w:eastAsia="en-AU"/>
+        </w:rPr>
+        <w:pict>
+          <v:shape id="_x0000_s1185" type="#_x0000_t32" style="position:absolute;margin-left:329.65pt;margin-top:68.25pt;width:39.3pt;height:0;flip:x;z-index:251828224" o:connectortype="straight" strokecolor="#0070c0" strokeweight="1pt"/>
+        </w:pict>
+      </w:r>
+      <w:r>
+        <w:rPr>
+          <w:noProof/>
+          <w:lang w:eastAsia="en-AU"/>
+        </w:rPr>
+        <w:pict>
+          <v:shape id="_x0000_s1186" type="#_x0000_t32" style="position:absolute;margin-left:368.95pt;margin-top:55.2pt;width:0;height:12.85pt;flip:y;z-index:251829248" o:connectortype="straight" strokecolor="#0070c0" strokeweight="1pt"/>
         </w:pict>
       </w:r>
     </w:p>
-    <w:p/>
-    <w:p/>
-    <w:p/>
     <w:sectPr>
       <w:pgSz w:w="11906" w:h="16838"/>
       <w:pgMar w:top="1440" w:right="1440" w:bottom="1440" w:left="1440" w:header="708" w:footer="708" w:gutter="0"/>

</xml_diff>

<commit_message>
Electrical probes in a metal container don't work! Getting spurious returns on the analog pins. Purchased a dual mechanical float switch, and changed program logic to suit, now using digital pins.
</commit_message>
<xml_diff>
--- a/Dispenser Monitor/Documents/Manual.docx
+++ b/Dispenser Monitor/Documents/Manual.docx
@@ -844,6 +844,17 @@
           <w:lang w:eastAsia="en-AU"/>
         </w:rPr>
         <w:pict>
+          <v:shape id="_x0000_s1074" type="#_x0000_t32" style="position:absolute;margin-left:93.4pt;margin-top:5.1pt;width:.05pt;height:56.6pt;flip:y;z-index:251723776" o:connectortype="straight" strokecolor="#00b050" strokeweight="1pt">
+            <v:stroke endarrow="oval" endarrowwidth="narrow" endarrowlength="short"/>
+          </v:shape>
+        </w:pict>
+      </w:r>
+      <w:r>
+        <w:rPr>
+          <w:noProof/>
+          <w:lang w:eastAsia="en-AU"/>
+        </w:rPr>
+        <w:pict>
           <v:shape id="_x0000_s1196" type="#_x0000_t202" style="position:absolute;margin-left:60.65pt;margin-top:19.3pt;width:32.8pt;height:18pt;z-index:251886592" filled="f" stroked="f" strokecolor="white [3212]">
             <v:textbox style="mso-next-textbox:#_x0000_s1196">
               <w:txbxContent>
@@ -1071,17 +1082,6 @@
           <w:noProof/>
           <w:lang w:eastAsia="en-AU"/>
         </w:rPr>
-        <w:pict>
-          <v:shape id="_x0000_s1074" type="#_x0000_t32" style="position:absolute;margin-left:92.3pt;margin-top:5.1pt;width:.05pt;height:56.6pt;flip:y;z-index:251723776;mso-position-horizontal-relative:text;mso-position-vertical-relative:text" o:connectortype="straight" strokecolor="#00b050" strokeweight="1pt">
-            <v:stroke endarrow="oval" endarrowwidth="narrow" endarrowlength="short"/>
-          </v:shape>
-        </w:pict>
-      </w:r>
-      <w:r>
-        <w:rPr>
-          <w:noProof/>
-          <w:lang w:eastAsia="en-AU"/>
-        </w:rPr>
         <w:drawing>
           <wp:anchor distT="0" distB="0" distL="114300" distR="114300" simplePos="0" relativeHeight="251724800" behindDoc="0" locked="0" layoutInCell="1" allowOverlap="1">
             <wp:simplePos x="0" y="0"/>
@@ -1210,6 +1210,46 @@
           <w:lang w:eastAsia="en-AU"/>
         </w:rPr>
         <w:pict>
+          <v:shape id="_x0000_s1201" type="#_x0000_t32" style="position:absolute;margin-left:366pt;margin-top:10.9pt;width:0;height:23.95pt;flip:y;z-index:251893760" o:connectortype="straight" strokecolor="#00b050" strokeweight="1pt">
+            <v:stroke endarrow="oval" endarrowwidth="narrow" endarrowlength="short"/>
+          </v:shape>
+        </w:pict>
+      </w:r>
+      <w:r>
+        <w:rPr>
+          <w:noProof/>
+          <w:lang w:eastAsia="en-AU"/>
+        </w:rPr>
+        <w:pict>
+          <v:shape id="_x0000_s1200" type="#_x0000_t32" style="position:absolute;margin-left:358.7pt;margin-top:15.65pt;width:.05pt;height:47.5pt;z-index:251889664" o:connectortype="straight" strokecolor="#0070c0" strokeweight="1pt"/>
+        </w:pict>
+      </w:r>
+      <w:r>
+        <w:rPr>
+          <w:noProof/>
+          <w:lang w:eastAsia="en-AU"/>
+        </w:rPr>
+        <w:pict>
+          <v:shape id="_x0000_s1199" type="#_x0000_t32" style="position:absolute;margin-left:287.5pt;margin-top:15.65pt;width:71.25pt;height:0;flip:x;z-index:251888640" o:connectortype="straight" strokecolor="#0070c0" strokeweight="1pt"/>
+        </w:pict>
+      </w:r>
+      <w:r>
+        <w:rPr>
+          <w:noProof/>
+          <w:lang w:eastAsia="en-AU"/>
+        </w:rPr>
+        <w:pict>
+          <v:shape id="_x0000_s1198" type="#_x0000_t32" style="position:absolute;margin-left:287.45pt;margin-top:14.8pt;width:.05pt;height:27.75pt;z-index:251887616" o:connectortype="straight" strokecolor="#0070c0" strokeweight="1pt">
+            <v:stroke endarrow="oval"/>
+          </v:shape>
+        </w:pict>
+      </w:r>
+      <w:r>
+        <w:rPr>
+          <w:noProof/>
+          <w:lang w:eastAsia="en-AU"/>
+        </w:rPr>
+        <w:pict>
           <v:line id="_x0000_s1043" style="position:absolute;rotation:-360;flip:x;z-index:251675648" from="23.7pt,10.8pt" to="413.55pt,10.85pt" strokecolor="#00b050" strokeweight="1pt">
             <v:stroke startarrowwidth="narrow" startarrowlength="short" endarrowwidth="narrow" endarrowlength="short"/>
           </v:line>
@@ -1291,8 +1331,67 @@
           <w:noProof/>
           <w:lang w:eastAsia="en-AU"/>
         </w:rPr>
-        <w:pict>
-          <v:shape id="_x0000_s1193" type="#_x0000_t32" style="position:absolute;margin-left:413.6pt;margin-top:1.3pt;width:.85pt;height:403.7pt;flip:x y;z-index:251836416" o:connectortype="straight" strokecolor="#c00000" strokeweight="1pt">
+        <w:drawing>
+          <wp:anchor distT="0" distB="0" distL="114300" distR="114300" simplePos="0" relativeHeight="251892736" behindDoc="0" locked="0" layoutInCell="1" allowOverlap="1">
+            <wp:simplePos x="0" y="0"/>
+            <wp:positionH relativeFrom="column">
+              <wp:posOffset>4469642</wp:posOffset>
+            </wp:positionH>
+            <wp:positionV relativeFrom="paragraph">
+              <wp:posOffset>217805</wp:posOffset>
+            </wp:positionV>
+            <wp:extent cx="368489" cy="150211"/>
+            <wp:effectExtent l="0" t="114300" r="0" b="97439"/>
+            <wp:wrapNone/>
+            <wp:docPr id="6" name="Picture 11"/>
+            <wp:cNvGraphicFramePr>
+              <a:graphicFrameLocks xmlns:a="http://schemas.openxmlformats.org/drawingml/2006/main" noChangeAspect="1"/>
+            </wp:cNvGraphicFramePr>
+            <a:graphic xmlns:a="http://schemas.openxmlformats.org/drawingml/2006/main">
+              <a:graphicData uri="http://schemas.openxmlformats.org/drawingml/2006/picture">
+                <pic:pic xmlns:pic="http://schemas.openxmlformats.org/drawingml/2006/picture">
+                  <pic:nvPicPr>
+                    <pic:cNvPr id="0" name="Picture 11"/>
+                    <pic:cNvPicPr>
+                      <a:picLocks noChangeAspect="1" noChangeArrowheads="1"/>
+                    </pic:cNvPicPr>
+                  </pic:nvPicPr>
+                  <pic:blipFill>
+                    <a:blip r:embed="rId9" cstate="print"/>
+                    <a:srcRect/>
+                    <a:stretch>
+                      <a:fillRect/>
+                    </a:stretch>
+                  </pic:blipFill>
+                  <pic:spPr bwMode="auto">
+                    <a:xfrm rot="5400000">
+                      <a:off x="0" y="0"/>
+                      <a:ext cx="368489" cy="150211"/>
+                    </a:xfrm>
+                    <a:prstGeom prst="rect">
+                      <a:avLst/>
+                    </a:prstGeom>
+                    <a:noFill/>
+                    <a:ln w="9525">
+                      <a:noFill/>
+                      <a:miter lim="800000"/>
+                      <a:headEnd/>
+                      <a:tailEnd/>
+                    </a:ln>
+                  </pic:spPr>
+                </pic:pic>
+              </a:graphicData>
+            </a:graphic>
+          </wp:anchor>
+        </w:drawing>
+      </w:r>
+      <w:r>
+        <w:rPr>
+          <w:noProof/>
+          <w:lang w:eastAsia="en-AU"/>
+        </w:rPr>
+        <w:pict>
+          <v:shape id="_x0000_s1193" type="#_x0000_t32" style="position:absolute;margin-left:413.6pt;margin-top:1.3pt;width:.85pt;height:403.7pt;flip:x y;z-index:251836416;mso-position-horizontal-relative:text;mso-position-vertical-relative:text" o:connectortype="straight" strokecolor="#c00000" strokeweight="1pt">
             <v:stroke endarrowwidth="narrow" endarrowlength="short"/>
           </v:shape>
         </w:pict>
@@ -1303,25 +1402,25 @@
           <w:lang w:eastAsia="en-AU"/>
         </w:rPr>
         <w:pict>
-          <v:shape id="_x0000_s1064" type="#_x0000_t32" style="position:absolute;margin-left:255.95pt;margin-top:1.3pt;width:158.5pt;height:.25pt;flip:x;z-index:251707392" o:connectortype="straight" strokecolor="#c00000" strokeweight="1pt"/>
-        </w:pict>
-      </w:r>
-      <w:r>
-        <w:rPr>
-          <w:noProof/>
-          <w:lang w:eastAsia="en-AU"/>
-        </w:rPr>
-        <w:pict>
-          <v:shape id="_x0000_s1079" type="#_x0000_t32" style="position:absolute;margin-left:58.25pt;margin-top:6.8pt;width:168.6pt;height:0;flip:x;z-index:251729920" o:connectortype="straight" strokecolor="#0070c0" strokeweight="1pt"/>
-        </w:pict>
-      </w:r>
-      <w:r>
-        <w:rPr>
-          <w:noProof/>
-          <w:lang w:eastAsia="en-AU"/>
-        </w:rPr>
-        <w:pict>
-          <v:shape id="_x0000_s1078" type="#_x0000_t32" style="position:absolute;margin-left:227.15pt;margin-top:7.15pt;width:.05pt;height:9.75pt;z-index:251728896" o:connectortype="straight" strokecolor="#0070c0" strokeweight="1pt">
+          <v:shape id="_x0000_s1064" type="#_x0000_t32" style="position:absolute;margin-left:255.95pt;margin-top:1.3pt;width:158.5pt;height:.25pt;flip:x;z-index:251707392;mso-position-horizontal-relative:text;mso-position-vertical-relative:text" o:connectortype="straight" strokecolor="#c00000" strokeweight="1pt"/>
+        </w:pict>
+      </w:r>
+      <w:r>
+        <w:rPr>
+          <w:noProof/>
+          <w:lang w:eastAsia="en-AU"/>
+        </w:rPr>
+        <w:pict>
+          <v:shape id="_x0000_s1079" type="#_x0000_t32" style="position:absolute;margin-left:58.25pt;margin-top:6.8pt;width:168.6pt;height:0;flip:x;z-index:251729920;mso-position-horizontal-relative:text;mso-position-vertical-relative:text" o:connectortype="straight" strokecolor="#0070c0" strokeweight="1pt"/>
+        </w:pict>
+      </w:r>
+      <w:r>
+        <w:rPr>
+          <w:noProof/>
+          <w:lang w:eastAsia="en-AU"/>
+        </w:rPr>
+        <w:pict>
+          <v:shape id="_x0000_s1078" type="#_x0000_t32" style="position:absolute;margin-left:227.15pt;margin-top:7.15pt;width:.05pt;height:9.75pt;z-index:251728896;mso-position-horizontal-relative:text;mso-position-vertical-relative:text" o:connectortype="straight" strokecolor="#0070c0" strokeweight="1pt">
             <v:stroke endarrow="oval"/>
           </v:shape>
         </w:pict>
@@ -1332,16 +1431,16 @@
           <w:lang w:eastAsia="en-AU"/>
         </w:rPr>
         <w:pict>
-          <v:shape id="_x0000_s1076" type="#_x0000_t32" style="position:absolute;margin-left:98.2pt;margin-top:1.3pt;width:140.05pt;height:0;flip:x;z-index:251726848" o:connectortype="straight" strokecolor="#0070c0" strokeweight="1pt"/>
-        </w:pict>
-      </w:r>
-      <w:r>
-        <w:rPr>
-          <w:noProof/>
-          <w:lang w:eastAsia="en-AU"/>
-        </w:rPr>
-        <w:pict>
-          <v:shape id="_x0000_s1075" type="#_x0000_t32" style="position:absolute;margin-left:238.25pt;margin-top:1.3pt;width:.05pt;height:15.55pt;z-index:251725824" o:connectortype="straight" strokecolor="#0070c0" strokeweight="1pt">
+          <v:shape id="_x0000_s1076" type="#_x0000_t32" style="position:absolute;margin-left:98.2pt;margin-top:1.3pt;width:140.05pt;height:0;flip:x;z-index:251726848;mso-position-horizontal-relative:text;mso-position-vertical-relative:text" o:connectortype="straight" strokecolor="#0070c0" strokeweight="1pt"/>
+        </w:pict>
+      </w:r>
+      <w:r>
+        <w:rPr>
+          <w:noProof/>
+          <w:lang w:eastAsia="en-AU"/>
+        </w:rPr>
+        <w:pict>
+          <v:shape id="_x0000_s1075" type="#_x0000_t32" style="position:absolute;margin-left:238.25pt;margin-top:1.3pt;width:.05pt;height:15.55pt;z-index:251725824;mso-position-horizontal-relative:text;mso-position-vertical-relative:text" o:connectortype="straight" strokecolor="#0070c0" strokeweight="1pt">
             <v:stroke endarrow="oval"/>
           </v:shape>
         </w:pict>
@@ -1352,7 +1451,7 @@
           <w:lang w:eastAsia="en-AU"/>
         </w:rPr>
         <w:pict>
-          <v:shape id="_x0000_s1063" type="#_x0000_t32" style="position:absolute;margin-left:255.95pt;margin-top:1.3pt;width:.05pt;height:16.2pt;z-index:251706368" o:connectortype="straight" strokecolor="#c00000" strokeweight="1pt">
+          <v:shape id="_x0000_s1063" type="#_x0000_t32" style="position:absolute;margin-left:255.95pt;margin-top:1.3pt;width:.05pt;height:16.2pt;z-index:251706368;mso-position-horizontal-relative:text;mso-position-vertical-relative:text" o:connectortype="straight" strokecolor="#c00000" strokeweight="1pt">
             <v:stroke endarrow="oval"/>
           </v:shape>
         </w:pict>
@@ -1417,7 +1516,119 @@
         </w:drawing>
       </w:r>
     </w:p>
-    <w:p/>
+    <w:p>
+      <w:r>
+        <w:rPr>
+          <w:noProof/>
+          <w:lang w:eastAsia="en-AU"/>
+        </w:rPr>
+        <w:pict>
+          <v:shape id="_x0000_s1202" type="#_x0000_t202" style="position:absolute;margin-left:360.5pt;margin-top:8.9pt;width:57.15pt;height:32.15pt;z-index:251894784" filled="f" stroked="f" strokecolor="white [3212]">
+            <v:textbox style="mso-next-textbox:#_x0000_s1202">
+              <w:txbxContent>
+                <w:p>
+                  <w:pPr>
+                    <w:spacing w:after="0" w:line="240" w:lineRule="auto"/>
+                    <w:jc w:val="center"/>
+                    <w:rPr>
+                      <w:b/>
+                      <w:sz w:val="20"/>
+                      <w:szCs w:val="20"/>
+                    </w:rPr>
+                  </w:pPr>
+                  <w:r>
+                    <w:rPr>
+                      <w:b/>
+                      <w:sz w:val="20"/>
+                      <w:szCs w:val="20"/>
+                    </w:rPr>
+                    <w:t>‘Reading’</w:t>
+                  </w:r>
+                </w:p>
+                <w:p>
+                  <w:pPr>
+                    <w:spacing w:after="0" w:line="240" w:lineRule="auto"/>
+                    <w:jc w:val="center"/>
+                    <w:rPr>
+                      <w:b/>
+                      <w:sz w:val="20"/>
+                      <w:szCs w:val="20"/>
+                    </w:rPr>
+                  </w:pPr>
+                  <w:r>
+                    <w:rPr>
+                      <w:b/>
+                      <w:sz w:val="20"/>
+                      <w:szCs w:val="20"/>
+                    </w:rPr>
+                    <w:t>LED</w:t>
+                  </w:r>
+                </w:p>
+              </w:txbxContent>
+            </v:textbox>
+          </v:shape>
+        </w:pict>
+      </w:r>
+      <w:r>
+        <w:rPr>
+          <w:noProof/>
+          <w:lang w:eastAsia="en-AU"/>
+        </w:rPr>
+        <w:drawing>
+          <wp:anchor distT="0" distB="0" distL="114300" distR="114300" simplePos="0" relativeHeight="251890688" behindDoc="0" locked="0" layoutInCell="1" allowOverlap="1">
+            <wp:simplePos x="0" y="0"/>
+            <wp:positionH relativeFrom="column">
+              <wp:posOffset>4509163</wp:posOffset>
+            </wp:positionH>
+            <wp:positionV relativeFrom="paragraph">
+              <wp:posOffset>155603</wp:posOffset>
+            </wp:positionV>
+            <wp:extent cx="172019" cy="293427"/>
+            <wp:effectExtent l="19050" t="0" r="0" b="0"/>
+            <wp:wrapNone/>
+            <wp:docPr id="5" name="Picture 2"/>
+            <wp:cNvGraphicFramePr>
+              <a:graphicFrameLocks xmlns:a="http://schemas.openxmlformats.org/drawingml/2006/main" noChangeAspect="1"/>
+            </wp:cNvGraphicFramePr>
+            <a:graphic xmlns:a="http://schemas.openxmlformats.org/drawingml/2006/main">
+              <a:graphicData uri="http://schemas.openxmlformats.org/drawingml/2006/picture">
+                <pic:pic xmlns:pic="http://schemas.openxmlformats.org/drawingml/2006/picture">
+                  <pic:nvPicPr>
+                    <pic:cNvPr id="0" name="Picture 2"/>
+                    <pic:cNvPicPr>
+                      <a:picLocks noChangeAspect="1" noChangeArrowheads="1"/>
+                    </pic:cNvPicPr>
+                  </pic:nvPicPr>
+                  <pic:blipFill>
+                    <a:blip r:embed="rId11" cstate="print"/>
+                    <a:srcRect/>
+                    <a:stretch>
+                      <a:fillRect/>
+                    </a:stretch>
+                  </pic:blipFill>
+                  <pic:spPr bwMode="auto">
+                    <a:xfrm>
+                      <a:off x="0" y="0"/>
+                      <a:ext cx="172019" cy="293427"/>
+                    </a:xfrm>
+                    <a:prstGeom prst="rect">
+                      <a:avLst/>
+                    </a:prstGeom>
+                    <a:noFill/>
+                    <a:ln w="9525">
+                      <a:noFill/>
+                      <a:miter lim="800000"/>
+                      <a:headEnd/>
+                      <a:tailEnd/>
+                    </a:ln>
+                  </pic:spPr>
+                </pic:pic>
+              </a:graphicData>
+            </a:graphic>
+          </wp:anchor>
+        </w:drawing>
+      </w:r>
+    </w:p>
     <w:p>
       <w:r>
         <w:rPr>
@@ -1811,7 +2022,7 @@
                     </pic:cNvPicPr>
                   </pic:nvPicPr>
                   <pic:blipFill>
-                    <a:blip r:embed="rId11" cstate="print"/>
+                    <a:blip r:embed="rId12" cstate="print"/>
                     <a:srcRect/>
                     <a:stretch>
                       <a:fillRect/>
@@ -1870,7 +2081,7 @@
                     </pic:cNvPicPr>
                   </pic:nvPicPr>
                   <pic:blipFill>
-                    <a:blip r:embed="rId11" cstate="print"/>
+                    <a:blip r:embed="rId12" cstate="print"/>
                     <a:srcRect/>
                     <a:stretch>
                       <a:fillRect/>
@@ -2058,7 +2269,7 @@
                     </pic:cNvPicPr>
                   </pic:nvPicPr>
                   <pic:blipFill>
-                    <a:blip r:embed="rId12" cstate="print"/>
+                    <a:blip r:embed="rId13" cstate="print"/>
                     <a:srcRect/>
                     <a:stretch>
                       <a:fillRect/>
@@ -2117,7 +2328,7 @@
                     </pic:cNvPicPr>
                   </pic:nvPicPr>
                   <pic:blipFill>
-                    <a:blip r:embed="rId12" cstate="print"/>
+                    <a:blip r:embed="rId13" cstate="print"/>
                     <a:srcRect/>
                     <a:stretch>
                       <a:fillRect/>
@@ -2703,7 +2914,7 @@
                     </pic:cNvPicPr>
                   </pic:nvPicPr>
                   <pic:blipFill>
-                    <a:blip r:embed="rId13" cstate="print"/>
+                    <a:blip r:embed="rId14" cstate="print"/>
                     <a:srcRect/>
                     <a:stretch>
                       <a:fillRect/>
@@ -2762,7 +2973,7 @@
                     </pic:cNvPicPr>
                   </pic:nvPicPr>
                   <pic:blipFill>
-                    <a:blip r:embed="rId14" cstate="print"/>
+                    <a:blip r:embed="rId15" cstate="print"/>
                     <a:srcRect/>
                     <a:stretch>
                       <a:fillRect/>
@@ -2821,7 +3032,7 @@
                     </pic:cNvPicPr>
                   </pic:nvPicPr>
                   <pic:blipFill>
-                    <a:blip r:embed="rId15" cstate="print"/>
+                    <a:blip r:embed="rId16" cstate="print"/>
                     <a:srcRect/>
                     <a:stretch>
                       <a:fillRect/>
@@ -2880,7 +3091,7 @@
                     </pic:cNvPicPr>
                   </pic:nvPicPr>
                   <pic:blipFill>
-                    <a:blip r:embed="rId14" cstate="print"/>
+                    <a:blip r:embed="rId15" cstate="print"/>
                     <a:srcRect/>
                     <a:stretch>
                       <a:fillRect/>

</xml_diff>